<commit_message>
added shared licenses for HSM, Console, HCE packages
</commit_message>
<xml_diff>
--- a/pdf_sources/HPE_Stackato_4.0_OpenSource_and_3rd_Party_Licenses.docx
+++ b/pdf_sources/HPE_Stackato_4.0_OpenSource_and_3rd_Party_Licenses.docx
@@ -12,12 +12,12 @@
           <w:szCs w:val="17"/>
         </w:rPr>
         <w:sectPr>
-          <w:headerReference w:type="even" r:id="rId7"/>
-          <w:headerReference w:type="default" r:id="rId8"/>
-          <w:footerReference w:type="even" r:id="rId9"/>
-          <w:footerReference w:type="default" r:id="rId10"/>
-          <w:headerReference w:type="first" r:id="rId11"/>
-          <w:footerReference w:type="first" r:id="rId12"/>
+          <w:headerReference w:type="even" r:id="rId8"/>
+          <w:headerReference w:type="default" r:id="rId9"/>
+          <w:footerReference w:type="even" r:id="rId10"/>
+          <w:footerReference w:type="default" r:id="rId11"/>
+          <w:headerReference w:type="first" r:id="rId12"/>
+          <w:footerReference w:type="first" r:id="rId13"/>
           <w:pgSz w:w="12240" w:h="15840"/>
           <w:pgMar w:top="1500" w:right="1720" w:bottom="280" w:left="1720" w:header="720" w:footer="720" w:gutter="0"/>
           <w:cols w:space="720"/>
@@ -221,7 +221,7 @@
                           </pic:cNvPicPr>
                         </pic:nvPicPr>
                         <pic:blipFill>
-                          <a:blip r:embed="rId13" cstate="print">
+                          <a:blip r:embed="rId14" cstate="print">
                             <a:extLst>
                               <a:ext uri="{28A0092B-C50C-407E-A947-70E740481C1C}">
                                 <a14:useLocalDpi xmlns:a14="http://schemas.microsoft.com/office/drawing/2010/main" val="0"/>
@@ -274,7 +274,7 @@
                           </pic:cNvPicPr>
                         </pic:nvPicPr>
                         <pic:blipFill>
-                          <a:blip r:embed="rId14" cstate="print">
+                          <a:blip r:embed="rId15" cstate="print">
                             <a:extLst>
                               <a:ext uri="{28A0092B-C50C-407E-A947-70E740481C1C}">
                                 <a14:useLocalDpi xmlns:a14="http://schemas.microsoft.com/office/drawing/2010/main" val="0"/>
@@ -354,10 +354,10 @@
                   <o:lock v:ext="edit" aspectratio="t"/>
                 </v:shapetype>
                 <v:shape id="Picture 602" o:spid="_x0000_s1027" type="#_x0000_t75" style="position:absolute;left:795;top:1382;width:11016;height:13432;visibility:visible;mso-wrap-style:square" o:gfxdata="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">
-                  <v:imagedata r:id="rId15" o:title=""/>
+                  <v:imagedata r:id="rId16" o:title=""/>
                 </v:shape>
                 <v:shape id="Picture 587" o:spid="_x0000_s1028" type="#_x0000_t75" style="position:absolute;left:1102;top:1814;width:2546;height:1066;visibility:visible;mso-wrap-style:square" o:gfxdata="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">
-                  <v:imagedata r:id="rId16" o:title=""/>
+                  <v:imagedata r:id="rId17" o:title=""/>
                 </v:shape>
                 <w10:wrap anchorx="margin" anchory="page"/>
               </v:group>
@@ -870,7 +870,7 @@
       <w:r>
         <w:br w:type="page"/>
       </w:r>
-      <w:bookmarkStart w:id="1" w:name="_Toc458498615"/>
+      <w:bookmarkStart w:id="0" w:name="_Toc458498615"/>
       <w:r>
         <w:rPr>
           <w:rFonts w:ascii="MetricHPE" w:hAnsi="MetricHPE"/>
@@ -882,7 +882,7 @@
         <w:lastRenderedPageBreak/>
         <w:t>Legal Notices</w:t>
       </w:r>
-      <w:bookmarkEnd w:id="1"/>
+      <w:bookmarkEnd w:id="0"/>
     </w:p>
     <w:p/>
     <w:p>
@@ -901,7 +901,7 @@
           <w:szCs w:val="28"/>
         </w:rPr>
       </w:pPr>
-      <w:bookmarkStart w:id="2" w:name="_Toc458498616"/>
+      <w:bookmarkStart w:id="1" w:name="_Toc458498616"/>
       <w:r>
         <w:rPr>
           <w:rFonts w:ascii="MetricHPE" w:hAnsi="MetricHPE"/>
@@ -913,7 +913,7 @@
         <w:lastRenderedPageBreak/>
         <w:t>Alphabetical List of Components</w:t>
       </w:r>
-      <w:bookmarkEnd w:id="2"/>
+      <w:bookmarkEnd w:id="1"/>
     </w:p>
     <w:p>
       <w:pPr>
@@ -925,7 +925,7 @@
           <w:szCs w:val="24"/>
         </w:rPr>
       </w:pPr>
-      <w:bookmarkStart w:id="3" w:name="_Toc458498617"/>
+      <w:bookmarkStart w:id="2" w:name="_Toc458498617"/>
       <w:r>
         <w:rPr>
           <w:rFonts w:ascii="MetricHPE Semibold" w:hAnsi="MetricHPE Semibold"/>
@@ -935,7 +935,7 @@
         </w:rPr>
         <w:t>A</w:t>
       </w:r>
-      <w:bookmarkEnd w:id="3"/>
+      <w:bookmarkEnd w:id="2"/>
     </w:p>
     <w:p>
       <w:pPr>
@@ -947,7 +947,7 @@
           <w:szCs w:val="20"/>
         </w:rPr>
       </w:pPr>
-      <w:bookmarkStart w:id="4" w:name="_Toc458498618"/>
+      <w:bookmarkStart w:id="3" w:name="_Toc458498618"/>
       <w:r>
         <w:rPr>
           <w:rFonts w:ascii="MetricHPE Semibold" w:hAnsi="MetricHPE Semibold"/>
@@ -957,7 +957,7 @@
         </w:rPr>
         <w:t>&lt;</w:t>
       </w:r>
-      <w:commentRangeStart w:id="5"/>
+      <w:commentRangeStart w:id="4"/>
       <w:r>
         <w:rPr>
           <w:rFonts w:ascii="MetricHPE Semibold" w:hAnsi="MetricHPE Semibold"/>
@@ -967,14 +967,14 @@
         </w:rPr>
         <w:t xml:space="preserve">A1 </w:t>
       </w:r>
-      <w:commentRangeEnd w:id="5"/>
+      <w:commentRangeEnd w:id="4"/>
       <w:r>
         <w:rPr>
           <w:rStyle w:val="CommentReference"/>
           <w:rFonts w:asciiTheme="minorHAnsi" w:eastAsiaTheme="minorHAnsi" w:hAnsiTheme="minorHAnsi" w:cstheme="minorBidi"/>
           <w:color w:val="auto"/>
         </w:rPr>
-        <w:commentReference w:id="5"/>
+        <w:commentReference w:id="4"/>
       </w:r>
       <w:r>
         <w:rPr>
@@ -1005,7 +1005,7 @@
         </w:rPr>
         <w:t>&gt;</w:t>
       </w:r>
-      <w:bookmarkEnd w:id="4"/>
+      <w:bookmarkEnd w:id="3"/>
     </w:p>
     <w:p>
       <w:r>
@@ -1022,7 +1022,7 @@
           <w:szCs w:val="20"/>
         </w:rPr>
       </w:pPr>
-      <w:bookmarkStart w:id="6" w:name="_Toc458498619"/>
+      <w:bookmarkStart w:id="5" w:name="_Toc458498619"/>
       <w:r>
         <w:rPr>
           <w:rFonts w:ascii="MetricHPE Semibold" w:hAnsi="MetricHPE Semibold"/>
@@ -1032,7 +1032,7 @@
         </w:rPr>
         <w:t>&lt;</w:t>
       </w:r>
-      <w:commentRangeStart w:id="7"/>
+      <w:commentRangeStart w:id="6"/>
       <w:r>
         <w:rPr>
           <w:rFonts w:ascii="MetricHPE Semibold" w:hAnsi="MetricHPE Semibold"/>
@@ -1042,14 +1042,14 @@
         </w:rPr>
         <w:t>A2</w:t>
       </w:r>
-      <w:commentRangeEnd w:id="7"/>
+      <w:commentRangeEnd w:id="6"/>
       <w:r>
         <w:rPr>
           <w:rStyle w:val="CommentReference"/>
           <w:rFonts w:asciiTheme="minorHAnsi" w:eastAsiaTheme="minorHAnsi" w:hAnsiTheme="minorHAnsi" w:cstheme="minorBidi"/>
           <w:color w:val="auto"/>
         </w:rPr>
-        <w:commentReference w:id="7"/>
+        <w:commentReference w:id="6"/>
       </w:r>
       <w:r>
         <w:rPr>
@@ -1087,9 +1087,9 @@
           <w:sz w:val="20"/>
           <w:szCs w:val="20"/>
         </w:rPr>
-        <w:t xml:space="preserve"> (NEW)</w:t>
-      </w:r>
-      <w:bookmarkEnd w:id="6"/>
+        <w:t xml:space="preserve"> </w:t>
+      </w:r>
+      <w:bookmarkEnd w:id="5"/>
     </w:p>
     <w:p>
       <w:r>
@@ -1125,7 +1125,7 @@
           <w:szCs w:val="28"/>
         </w:rPr>
       </w:pPr>
-      <w:bookmarkStart w:id="8" w:name="_Toc458498620"/>
+      <w:bookmarkStart w:id="7" w:name="_Toc458498620"/>
       <w:r>
         <w:rPr>
           <w:rFonts w:ascii="MetricHPE" w:hAnsi="MetricHPE"/>
@@ -1137,10 +1137,1558 @@
         <w:lastRenderedPageBreak/>
         <w:t>Alphabetical List of Full License Text</w:t>
       </w:r>
+      <w:bookmarkEnd w:id="7"/>
+    </w:p>
+    <w:p/>
+    <w:p>
+      <w:pPr>
+        <w:pStyle w:val="Heading2"/>
+        <w:rPr>
+          <w:rFonts w:ascii="MetricHPE Semibold" w:hAnsi="MetricHPE Semibold"/>
+          <w:color w:val="auto"/>
+          <w:sz w:val="24"/>
+          <w:szCs w:val="24"/>
+        </w:rPr>
+      </w:pPr>
+      <w:r>
+        <w:rPr>
+          <w:rFonts w:ascii="MetricHPE Semibold" w:hAnsi="MetricHPE Semibold"/>
+          <w:color w:val="auto"/>
+          <w:sz w:val="24"/>
+          <w:szCs w:val="24"/>
+          <w:lang w:val="en"/>
+        </w:rPr>
+        <w:t>Apache License, Version 2.0</w:t>
+      </w:r>
+      <w:r>
+        <w:rPr>
+          <w:rFonts w:ascii="MetricHPE Semibold" w:hAnsi="MetricHPE Semibold"/>
+          <w:color w:val="auto"/>
+          <w:sz w:val="24"/>
+          <w:szCs w:val="24"/>
+          <w:lang w:val="en"/>
+        </w:rPr>
+        <w:t xml:space="preserve"> (Apache-2.0)</w:t>
+      </w:r>
+    </w:p>
+    <w:p>
+      <w:pPr>
+        <w:rPr>
+          <w:rFonts w:ascii="MetricHPE Light" w:hAnsi="MetricHPE Light"/>
+          <w:lang w:val="en"/>
+        </w:rPr>
+      </w:pPr>
+      <w:r>
+        <w:rPr>
+          <w:rFonts w:ascii="MetricHPE Light" w:hAnsi="MetricHPE Light"/>
+          <w:lang w:val="en"/>
+        </w:rPr>
+        <w:t xml:space="preserve">Source: </w:t>
+      </w:r>
+      <w:hyperlink r:id="rId20" w:history="1">
+        <w:r>
+          <w:rPr>
+            <w:rStyle w:val="Hyperlink"/>
+            <w:rFonts w:ascii="MetricHPE Light" w:hAnsi="MetricHPE Light"/>
+            <w:lang w:val="en"/>
+          </w:rPr>
+          <w:t>https://opensource.org/licenses/Apache-2.0</w:t>
+        </w:r>
+      </w:hyperlink>
+    </w:p>
+    <w:p>
+      <w:pPr>
+        <w:rPr>
+          <w:rFonts w:ascii="MetricHPE Light" w:hAnsi="MetricHPE Light"/>
+          <w:lang w:val="en"/>
+        </w:rPr>
+      </w:pPr>
+      <w:r>
+        <w:rPr>
+          <w:rFonts w:ascii="MetricHPE Light" w:hAnsi="MetricHPE Light"/>
+          <w:lang w:val="en"/>
+        </w:rPr>
+        <w:t>Apache License</w:t>
+      </w:r>
+    </w:p>
+    <w:p>
+      <w:pPr>
+        <w:rPr>
+          <w:rFonts w:ascii="MetricHPE Light" w:hAnsi="MetricHPE Light"/>
+          <w:lang w:val="en"/>
+        </w:rPr>
+      </w:pPr>
+      <w:r>
+        <w:rPr>
+          <w:rFonts w:ascii="MetricHPE Light" w:hAnsi="MetricHPE Light"/>
+          <w:lang w:val="en"/>
+        </w:rPr>
+        <w:t>Version 2.0, January 2004</w:t>
+      </w:r>
+    </w:p>
+    <w:p>
+      <w:pPr>
+        <w:rPr>
+          <w:rFonts w:ascii="MetricHPE Light" w:hAnsi="MetricHPE Light"/>
+          <w:lang w:val="en"/>
+        </w:rPr>
+      </w:pPr>
+      <w:r>
+        <w:rPr>
+          <w:rFonts w:ascii="MetricHPE Light" w:hAnsi="MetricHPE Light"/>
+          <w:lang w:val="en"/>
+        </w:rPr>
+        <w:t>http://www.apache.org/licenses/</w:t>
+      </w:r>
+    </w:p>
+    <w:p>
+      <w:pPr>
+        <w:rPr>
+          <w:rFonts w:ascii="MetricHPE Light" w:hAnsi="MetricHPE Light"/>
+          <w:lang w:val="en"/>
+        </w:rPr>
+      </w:pPr>
+      <w:r>
+        <w:rPr>
+          <w:rFonts w:ascii="MetricHPE Light" w:hAnsi="MetricHPE Light"/>
+          <w:lang w:val="en"/>
+        </w:rPr>
+        <w:t>TERMS AND CONDITIONS FOR USE, REPRODUCTION, AND DISTRIBUTION</w:t>
+      </w:r>
+    </w:p>
+    <w:p>
+      <w:pPr>
+        <w:pStyle w:val="ListParagraph"/>
+        <w:numPr>
+          <w:ilvl w:val="0"/>
+          <w:numId w:val="6"/>
+        </w:numPr>
+        <w:rPr>
+          <w:rFonts w:ascii="MetricHPE Light" w:hAnsi="MetricHPE Light"/>
+          <w:lang w:val="en"/>
+        </w:rPr>
+      </w:pPr>
+      <w:r>
+        <w:rPr>
+          <w:rFonts w:ascii="MetricHPE Light" w:hAnsi="MetricHPE Light"/>
+          <w:lang w:val="en"/>
+        </w:rPr>
+        <w:t>Definitions.</w:t>
+      </w:r>
+    </w:p>
+    <w:p>
+      <w:pPr>
+        <w:rPr>
+          <w:rFonts w:ascii="MetricHPE Light" w:hAnsi="MetricHPE Light"/>
+          <w:lang w:val="en"/>
+        </w:rPr>
+      </w:pPr>
+      <w:r>
+        <w:rPr>
+          <w:rFonts w:ascii="MetricHPE Light" w:hAnsi="MetricHPE Light"/>
+          <w:lang w:val="en"/>
+        </w:rPr>
+        <w:t>"License" shall mean the terms and conditions for use, reproduction, and distribution as defined by Sections 1 through 9 of this document.</w:t>
+      </w:r>
+    </w:p>
+    <w:p>
+      <w:pPr>
+        <w:rPr>
+          <w:rFonts w:ascii="MetricHPE Light" w:hAnsi="MetricHPE Light"/>
+          <w:lang w:val="en"/>
+        </w:rPr>
+      </w:pPr>
+      <w:r>
+        <w:rPr>
+          <w:rFonts w:ascii="MetricHPE Light" w:hAnsi="MetricHPE Light"/>
+          <w:lang w:val="en"/>
+        </w:rPr>
+        <w:t>"Licensor" shall mean the copyright owner or entity authorized by the copyright owner that is granting the License.</w:t>
+      </w:r>
+    </w:p>
+    <w:p>
+      <w:pPr>
+        <w:rPr>
+          <w:rFonts w:ascii="MetricHPE Light" w:hAnsi="MetricHPE Light"/>
+          <w:lang w:val="en"/>
+        </w:rPr>
+      </w:pPr>
+      <w:r>
+        <w:rPr>
+          <w:rFonts w:ascii="MetricHPE Light" w:hAnsi="MetricHPE Light"/>
+          <w:lang w:val="en"/>
+        </w:rPr>
+        <w:t>"Legal Entity" shall mean the union of the acting entity and all other entities that control, are controlled by, or are under common control with that entity. For the purposes of this definition, "control" means (i) the power, direct or indirect, to cause the direction or management of such entity, whether by contract or otherwise, or (ii) ownership of fifty percent (50%) or more of the outstanding shares, or (iii) beneficial ownership of such entity.</w:t>
+      </w:r>
+    </w:p>
+    <w:p>
+      <w:pPr>
+        <w:rPr>
+          <w:rFonts w:ascii="MetricHPE Light" w:hAnsi="MetricHPE Light"/>
+          <w:lang w:val="en"/>
+        </w:rPr>
+      </w:pPr>
+      <w:r>
+        <w:rPr>
+          <w:rFonts w:ascii="MetricHPE Light" w:hAnsi="MetricHPE Light"/>
+          <w:lang w:val="en"/>
+        </w:rPr>
+        <w:t>"You" (or "Your") shall mean an individual or Legal Entity exercising permissions granted by this License.</w:t>
+      </w:r>
+    </w:p>
+    <w:p>
+      <w:pPr>
+        <w:rPr>
+          <w:rFonts w:ascii="MetricHPE Light" w:hAnsi="MetricHPE Light"/>
+          <w:lang w:val="en"/>
+        </w:rPr>
+      </w:pPr>
+      <w:r>
+        <w:rPr>
+          <w:rFonts w:ascii="MetricHPE Light" w:hAnsi="MetricHPE Light"/>
+          <w:lang w:val="en"/>
+        </w:rPr>
+        <w:t>"Source" form shall mean the preferred form for making modifications, including but not limited to software source code, documentation source, and configuration files.</w:t>
+      </w:r>
+    </w:p>
+    <w:p>
+      <w:pPr>
+        <w:rPr>
+          <w:rFonts w:ascii="MetricHPE Light" w:hAnsi="MetricHPE Light"/>
+          <w:lang w:val="en"/>
+        </w:rPr>
+      </w:pPr>
+      <w:r>
+        <w:rPr>
+          <w:rFonts w:ascii="MetricHPE Light" w:hAnsi="MetricHPE Light"/>
+          <w:lang w:val="en"/>
+        </w:rPr>
+        <w:t>"Object" form shall mean any form resulting from mechanical transformation or translation of a Source form, including but not limited to compiled object code, generated documentation, and conversions to other media types.</w:t>
+      </w:r>
+    </w:p>
+    <w:p>
+      <w:pPr>
+        <w:rPr>
+          <w:rFonts w:ascii="MetricHPE Light" w:hAnsi="MetricHPE Light"/>
+          <w:lang w:val="en"/>
+        </w:rPr>
+      </w:pPr>
+      <w:r>
+        <w:rPr>
+          <w:rFonts w:ascii="MetricHPE Light" w:hAnsi="MetricHPE Light"/>
+          <w:lang w:val="en"/>
+        </w:rPr>
+        <w:t>"Work" shall mean the work of authorship, whether in Source or Object form, made available under the License, as indicated by a copyright notice that is included in or attached to the work (an example is provided in the Appendix below).</w:t>
+      </w:r>
+    </w:p>
+    <w:p>
+      <w:pPr>
+        <w:rPr>
+          <w:rFonts w:ascii="MetricHPE Light" w:hAnsi="MetricHPE Light"/>
+          <w:lang w:val="en"/>
+        </w:rPr>
+      </w:pPr>
+      <w:r>
+        <w:rPr>
+          <w:rFonts w:ascii="MetricHPE Light" w:hAnsi="MetricHPE Light"/>
+          <w:lang w:val="en"/>
+        </w:rPr>
+        <w:t>"Derivative Works" shall mean any work, whether in Source or Object form, that is based on (or derived from) the Work and for which the editorial revisions, annotations, elaborations, or other modifications represent, as a whole, an original work of authorship. For the purposes of this License, Derivative Works shall not include works that remain separable from, or merely link (or bind by name) to the interfaces of, the Work and Derivative Works thereof.</w:t>
+      </w:r>
+    </w:p>
+    <w:p>
+      <w:pPr>
+        <w:rPr>
+          <w:rFonts w:ascii="MetricHPE Light" w:hAnsi="MetricHPE Light"/>
+          <w:lang w:val="en"/>
+        </w:rPr>
+      </w:pPr>
+      <w:r>
+        <w:rPr>
+          <w:rFonts w:ascii="MetricHPE Light" w:hAnsi="MetricHPE Light"/>
+          <w:lang w:val="en"/>
+        </w:rPr>
+        <w:t>"Contribution" shall mean any work of authorship, including the original version of the Work and any modifications or additions to that Work or Derivative Works thereof, that is intentionally submitted to Licensor for inclusion in the Work by the copyright owner or by an individual or Legal Entity authorized to submit on behalf of the copyright owner. For the purposes of this definition, "submitted" means any form of electronic, verbal, or written communication sent to the Licensor or its representatives, including but not limited to communication on electronic mailing lists, source code control systems, and issue tracking systems that are managed by, or on behalf of, the Licensor for the purpose of discussing and improving the Work, but excluding communication that is conspicuously marked or otherwise designated in writing by the copyright owner as "Not a Contribution."</w:t>
+      </w:r>
+    </w:p>
+    <w:p>
+      <w:pPr>
+        <w:rPr>
+          <w:rFonts w:ascii="MetricHPE Light" w:hAnsi="MetricHPE Light"/>
+          <w:lang w:val="en"/>
+        </w:rPr>
+      </w:pPr>
+      <w:r>
+        <w:rPr>
+          <w:rFonts w:ascii="MetricHPE Light" w:hAnsi="MetricHPE Light"/>
+          <w:lang w:val="en"/>
+        </w:rPr>
+        <w:lastRenderedPageBreak/>
+        <w:t>"Contributor" shall mean Licensor and any individual or Legal Entity on behalf of whom a Contribution has been received by Licensor and subsequently incorporated within the Work.</w:t>
+      </w:r>
+    </w:p>
+    <w:p>
+      <w:pPr>
+        <w:pStyle w:val="ListParagraph"/>
+        <w:numPr>
+          <w:ilvl w:val="0"/>
+          <w:numId w:val="6"/>
+        </w:numPr>
+        <w:rPr>
+          <w:rFonts w:ascii="MetricHPE Light" w:hAnsi="MetricHPE Light"/>
+          <w:lang w:val="en"/>
+        </w:rPr>
+      </w:pPr>
+      <w:r>
+        <w:rPr>
+          <w:rFonts w:ascii="MetricHPE Light" w:hAnsi="MetricHPE Light"/>
+          <w:lang w:val="en"/>
+        </w:rPr>
+        <w:t>Grant of Copyright License.</w:t>
+      </w:r>
+    </w:p>
+    <w:p>
+      <w:pPr>
+        <w:rPr>
+          <w:rFonts w:ascii="MetricHPE Light" w:hAnsi="MetricHPE Light"/>
+          <w:lang w:val="en"/>
+        </w:rPr>
+      </w:pPr>
+      <w:r>
+        <w:rPr>
+          <w:rFonts w:ascii="MetricHPE Light" w:hAnsi="MetricHPE Light"/>
+          <w:lang w:val="en"/>
+        </w:rPr>
+        <w:t>Subject to the terms and conditions of this License, each Contributor hereby grants to You a perpetual, worldwide, non-exclusive, no-charge, royalty-free, irrevocable copyright license to reproduce, prepare Derivative Works of, publicly display, publicly perform, sublicense, and distribute the Work and such Derivative Works in Source or Object form.</w:t>
+      </w:r>
+    </w:p>
+    <w:p>
+      <w:pPr>
+        <w:pStyle w:val="ListParagraph"/>
+        <w:numPr>
+          <w:ilvl w:val="0"/>
+          <w:numId w:val="6"/>
+        </w:numPr>
+        <w:rPr>
+          <w:rFonts w:ascii="MetricHPE Light" w:hAnsi="MetricHPE Light"/>
+          <w:lang w:val="en"/>
+        </w:rPr>
+      </w:pPr>
+      <w:r>
+        <w:rPr>
+          <w:rFonts w:ascii="MetricHPE Light" w:hAnsi="MetricHPE Light"/>
+          <w:lang w:val="en"/>
+        </w:rPr>
+        <w:t>Grant of Patent License.</w:t>
+      </w:r>
+    </w:p>
+    <w:p>
+      <w:pPr>
+        <w:rPr>
+          <w:rFonts w:ascii="MetricHPE Light" w:hAnsi="MetricHPE Light"/>
+          <w:lang w:val="en"/>
+        </w:rPr>
+      </w:pPr>
+      <w:r>
+        <w:rPr>
+          <w:rFonts w:ascii="MetricHPE Light" w:hAnsi="MetricHPE Light"/>
+          <w:lang w:val="en"/>
+        </w:rPr>
+        <w:t>Subject to the terms and conditions of this License, each Contributor hereby grants to You a perpetual, worldwide, non-exclusive, no-charge, royalty-free, irrevocable (except as stated in this section) patent license to make, have made, use, offer to sell, sell, import, and otherwise transfer the Work, where such license applies only to those patent claims licensable by such Contributor that are necessarily infringed by their Contribution(s) alone or by combination of their Contribution(s) with the Work to which such Contribution(s) was submitted. If You institute patent litigation against any entity (including a cross-claim or counterclaim in a lawsuit) alleging that the Work or a Contribution incorporated within the Work constitutes direct or contributory patent infringement, then any patent licenses granted to You under this License for that Work shall terminate as of the date such litigation is filed.</w:t>
+      </w:r>
+    </w:p>
+    <w:p>
+      <w:pPr>
+        <w:pStyle w:val="ListParagraph"/>
+        <w:numPr>
+          <w:ilvl w:val="0"/>
+          <w:numId w:val="6"/>
+        </w:numPr>
+        <w:rPr>
+          <w:rFonts w:ascii="MetricHPE Light" w:hAnsi="MetricHPE Light"/>
+          <w:lang w:val="en"/>
+        </w:rPr>
+      </w:pPr>
+      <w:r>
+        <w:rPr>
+          <w:rFonts w:ascii="MetricHPE Light" w:hAnsi="MetricHPE Light"/>
+          <w:lang w:val="en"/>
+        </w:rPr>
+        <w:t>Redistribution.</w:t>
+      </w:r>
+    </w:p>
+    <w:p>
+      <w:pPr>
+        <w:rPr>
+          <w:rFonts w:ascii="MetricHPE Light" w:hAnsi="MetricHPE Light"/>
+          <w:lang w:val="en"/>
+        </w:rPr>
+      </w:pPr>
+      <w:r>
+        <w:rPr>
+          <w:rFonts w:ascii="MetricHPE Light" w:hAnsi="MetricHPE Light"/>
+          <w:lang w:val="en"/>
+        </w:rPr>
+        <w:t xml:space="preserve">You may reproduce and distribute copies of the Work or Derivative Works thereof in any medium, with or without modifications, and in Source or Object form, provided that </w:t>
+      </w:r>
+      <w:proofErr w:type="gramStart"/>
+      <w:r>
+        <w:rPr>
+          <w:rFonts w:ascii="MetricHPE Light" w:hAnsi="MetricHPE Light"/>
+          <w:lang w:val="en"/>
+        </w:rPr>
+        <w:t>You</w:t>
+      </w:r>
+      <w:proofErr w:type="gramEnd"/>
+      <w:r>
+        <w:rPr>
+          <w:rFonts w:ascii="MetricHPE Light" w:hAnsi="MetricHPE Light"/>
+          <w:lang w:val="en"/>
+        </w:rPr>
+        <w:t xml:space="preserve"> meet the following conditions:</w:t>
+      </w:r>
+    </w:p>
+    <w:p>
+      <w:pPr>
+        <w:numPr>
+          <w:ilvl w:val="0"/>
+          <w:numId w:val="5"/>
+        </w:numPr>
+        <w:rPr>
+          <w:rFonts w:ascii="MetricHPE Light" w:hAnsi="MetricHPE Light"/>
+          <w:lang w:val="en"/>
+        </w:rPr>
+      </w:pPr>
+      <w:r>
+        <w:rPr>
+          <w:rFonts w:ascii="MetricHPE Light" w:hAnsi="MetricHPE Light"/>
+          <w:lang w:val="en"/>
+        </w:rPr>
+        <w:t>You must give any other recipients of the Work or Derivative Works a copy of this License; and</w:t>
+      </w:r>
+    </w:p>
+    <w:p>
+      <w:pPr>
+        <w:numPr>
+          <w:ilvl w:val="0"/>
+          <w:numId w:val="5"/>
+        </w:numPr>
+        <w:rPr>
+          <w:rFonts w:ascii="MetricHPE Light" w:hAnsi="MetricHPE Light"/>
+          <w:lang w:val="en"/>
+        </w:rPr>
+      </w:pPr>
+      <w:r>
+        <w:rPr>
+          <w:rFonts w:ascii="MetricHPE Light" w:hAnsi="MetricHPE Light"/>
+          <w:lang w:val="en"/>
+        </w:rPr>
+        <w:t>You must cause any modified files to carry prominent notices stating that You changed the files; and</w:t>
+      </w:r>
+    </w:p>
+    <w:p>
+      <w:pPr>
+        <w:numPr>
+          <w:ilvl w:val="0"/>
+          <w:numId w:val="5"/>
+        </w:numPr>
+        <w:rPr>
+          <w:rFonts w:ascii="MetricHPE Light" w:hAnsi="MetricHPE Light"/>
+          <w:lang w:val="en"/>
+        </w:rPr>
+      </w:pPr>
+      <w:r>
+        <w:rPr>
+          <w:rFonts w:ascii="MetricHPE Light" w:hAnsi="MetricHPE Light"/>
+          <w:lang w:val="en"/>
+        </w:rPr>
+        <w:t>You must retain, in the Source form of any Derivative Works that You distribute, all copyright, patent, trademark, and attribution notices from the Source form of the Work, excluding those notices that do not pertain to any part of the Derivative Works; and</w:t>
+      </w:r>
+    </w:p>
+    <w:p>
+      <w:pPr>
+        <w:numPr>
+          <w:ilvl w:val="0"/>
+          <w:numId w:val="5"/>
+        </w:numPr>
+        <w:rPr>
+          <w:rFonts w:ascii="MetricHPE Light" w:hAnsi="MetricHPE Light"/>
+          <w:lang w:val="en"/>
+        </w:rPr>
+      </w:pPr>
+      <w:r>
+        <w:rPr>
+          <w:rFonts w:ascii="MetricHPE Light" w:hAnsi="MetricHPE Light"/>
+          <w:lang w:val="en"/>
+        </w:rPr>
+        <w:t xml:space="preserve">If the Work includes a "NOTICE" text file as part of its distribution, then any Derivative Works that You distribute must include a readable copy of the attribution notices contained within such NOTICE file, excluding those notices that do not pertain to any part of the Derivative Works, in at least one of the following places: within a NOTICE text file distributed as part of the Derivative Works; within the Source form or documentation, if provided along with the Derivative Works; or, within a display generated by the Derivative Works, if and wherever such third-party notices normally appear. The contents of the NOTICE file are for informational purposes only and do not modify the License. You may add </w:t>
+      </w:r>
+      <w:proofErr w:type="gramStart"/>
+      <w:r>
+        <w:rPr>
+          <w:rFonts w:ascii="MetricHPE Light" w:hAnsi="MetricHPE Light"/>
+          <w:lang w:val="en"/>
+        </w:rPr>
+        <w:t>Your</w:t>
+      </w:r>
+      <w:proofErr w:type="gramEnd"/>
+      <w:r>
+        <w:rPr>
+          <w:rFonts w:ascii="MetricHPE Light" w:hAnsi="MetricHPE Light"/>
+          <w:lang w:val="en"/>
+        </w:rPr>
+        <w:t xml:space="preserve"> own attribution notices within Derivative Works that You distribute, alongside or as an addendum to the NOTICE text from the Work, provided that such additional attribution notices cannot be construed as modifying the License.</w:t>
+      </w:r>
+    </w:p>
+    <w:p>
+      <w:pPr>
+        <w:rPr>
+          <w:rFonts w:ascii="MetricHPE Light" w:hAnsi="MetricHPE Light"/>
+          <w:lang w:val="en"/>
+        </w:rPr>
+      </w:pPr>
+      <w:r>
+        <w:rPr>
+          <w:rFonts w:ascii="MetricHPE Light" w:hAnsi="MetricHPE Light"/>
+          <w:lang w:val="en"/>
+        </w:rPr>
+        <w:t xml:space="preserve">You may add </w:t>
+      </w:r>
+      <w:proofErr w:type="gramStart"/>
+      <w:r>
+        <w:rPr>
+          <w:rFonts w:ascii="MetricHPE Light" w:hAnsi="MetricHPE Light"/>
+          <w:lang w:val="en"/>
+        </w:rPr>
+        <w:t>Your</w:t>
+      </w:r>
+      <w:proofErr w:type="gramEnd"/>
+      <w:r>
+        <w:rPr>
+          <w:rFonts w:ascii="MetricHPE Light" w:hAnsi="MetricHPE Light"/>
+          <w:lang w:val="en"/>
+        </w:rPr>
+        <w:t xml:space="preserve"> own copyright statement to Your modifications and may provide additional or different license terms and conditions for use, reproduction, or distribution of Your modifications, or for any such Derivative Works as a whole, provided Your use, reproduction, and distribution of the Work otherwise complies with the conditions stated in this License.</w:t>
+      </w:r>
+    </w:p>
+    <w:p>
+      <w:pPr>
+        <w:pStyle w:val="ListParagraph"/>
+        <w:numPr>
+          <w:ilvl w:val="0"/>
+          <w:numId w:val="6"/>
+        </w:numPr>
+        <w:rPr>
+          <w:rFonts w:ascii="MetricHPE Light" w:hAnsi="MetricHPE Light"/>
+          <w:lang w:val="en"/>
+        </w:rPr>
+      </w:pPr>
+      <w:r>
+        <w:rPr>
+          <w:rFonts w:ascii="MetricHPE Light" w:hAnsi="MetricHPE Light"/>
+          <w:lang w:val="en"/>
+        </w:rPr>
+        <w:t>Submission of Contributions.</w:t>
+      </w:r>
+    </w:p>
+    <w:p>
+      <w:pPr>
+        <w:rPr>
+          <w:rFonts w:ascii="MetricHPE Light" w:hAnsi="MetricHPE Light"/>
+          <w:lang w:val="en"/>
+        </w:rPr>
+      </w:pPr>
+      <w:r>
+        <w:rPr>
+          <w:rFonts w:ascii="MetricHPE Light" w:hAnsi="MetricHPE Light"/>
+          <w:lang w:val="en"/>
+        </w:rPr>
+        <w:t xml:space="preserve">Unless </w:t>
+      </w:r>
+      <w:proofErr w:type="gramStart"/>
+      <w:r>
+        <w:rPr>
+          <w:rFonts w:ascii="MetricHPE Light" w:hAnsi="MetricHPE Light"/>
+          <w:lang w:val="en"/>
+        </w:rPr>
+        <w:t>You</w:t>
+      </w:r>
+      <w:proofErr w:type="gramEnd"/>
+      <w:r>
+        <w:rPr>
+          <w:rFonts w:ascii="MetricHPE Light" w:hAnsi="MetricHPE Light"/>
+          <w:lang w:val="en"/>
+        </w:rPr>
+        <w:t xml:space="preserve"> explicitly state otherwise, any Contribution intentionally submitted for inclusion in the Work by You to the Licensor shall be under the terms and conditions of this License, without any additional terms or conditions. </w:t>
+      </w:r>
+      <w:r>
+        <w:rPr>
+          <w:rFonts w:ascii="MetricHPE Light" w:hAnsi="MetricHPE Light"/>
+          <w:lang w:val="en"/>
+        </w:rPr>
+        <w:lastRenderedPageBreak/>
+        <w:t>Notwithstanding the above, nothing herein shall supersede or modify the terms of any separate license agreement you may have executed with Licensor regarding such Contributions.</w:t>
+      </w:r>
+    </w:p>
+    <w:p>
+      <w:pPr>
+        <w:pStyle w:val="ListParagraph"/>
+        <w:numPr>
+          <w:ilvl w:val="0"/>
+          <w:numId w:val="6"/>
+        </w:numPr>
+        <w:rPr>
+          <w:rFonts w:ascii="MetricHPE Light" w:hAnsi="MetricHPE Light"/>
+          <w:lang w:val="en"/>
+        </w:rPr>
+      </w:pPr>
+      <w:r>
+        <w:rPr>
+          <w:rFonts w:ascii="MetricHPE Light" w:hAnsi="MetricHPE Light"/>
+          <w:lang w:val="en"/>
+        </w:rPr>
+        <w:t>Trademarks.</w:t>
+      </w:r>
+    </w:p>
+    <w:p>
+      <w:pPr>
+        <w:rPr>
+          <w:rFonts w:ascii="MetricHPE Light" w:hAnsi="MetricHPE Light"/>
+          <w:lang w:val="en"/>
+        </w:rPr>
+      </w:pPr>
+      <w:r>
+        <w:rPr>
+          <w:rFonts w:ascii="MetricHPE Light" w:hAnsi="MetricHPE Light"/>
+          <w:lang w:val="en"/>
+        </w:rPr>
+        <w:t>This License does not grant permission to use the trade names, trademarks, service marks, or product names of the Licensor, except as required for reasonable and customary use in describing the origin of the Work and reproducing the content of the NOTICE file.</w:t>
+      </w:r>
+    </w:p>
+    <w:p>
+      <w:pPr>
+        <w:pStyle w:val="ListParagraph"/>
+        <w:numPr>
+          <w:ilvl w:val="0"/>
+          <w:numId w:val="6"/>
+        </w:numPr>
+        <w:rPr>
+          <w:rFonts w:ascii="MetricHPE Light" w:hAnsi="MetricHPE Light"/>
+          <w:lang w:val="en"/>
+        </w:rPr>
+      </w:pPr>
+      <w:r>
+        <w:rPr>
+          <w:rFonts w:ascii="MetricHPE Light" w:hAnsi="MetricHPE Light"/>
+          <w:lang w:val="en"/>
+        </w:rPr>
+        <w:t>Disclaimer of Warranty.</w:t>
+      </w:r>
+    </w:p>
+    <w:p>
+      <w:pPr>
+        <w:rPr>
+          <w:rFonts w:ascii="MetricHPE Light" w:hAnsi="MetricHPE Light"/>
+          <w:lang w:val="en"/>
+        </w:rPr>
+      </w:pPr>
+      <w:r>
+        <w:rPr>
+          <w:rFonts w:ascii="MetricHPE Light" w:hAnsi="MetricHPE Light"/>
+          <w:lang w:val="en"/>
+        </w:rPr>
+        <w:t xml:space="preserve">Unless required by applicable law or agreed to in writing, Licensor provides the Work (and each Contributor provides its Contributions) on an "AS IS" BASIS, WITHOUT WARRANTIES OR CONDITIONS OF ANY KIND, either express or implied, including, without limitation, any warranties or conditions of TITLE, NON-INFRINGEMENT, MERCHANTABILITY, or FITNESS FOR A PARTICULAR PURPOSE. You are solely responsible for determining the appropriateness of using or redistributing the Work and assume any risks associated with </w:t>
+      </w:r>
+      <w:proofErr w:type="gramStart"/>
+      <w:r>
+        <w:rPr>
+          <w:rFonts w:ascii="MetricHPE Light" w:hAnsi="MetricHPE Light"/>
+          <w:lang w:val="en"/>
+        </w:rPr>
+        <w:t>Your</w:t>
+      </w:r>
+      <w:proofErr w:type="gramEnd"/>
+      <w:r>
+        <w:rPr>
+          <w:rFonts w:ascii="MetricHPE Light" w:hAnsi="MetricHPE Light"/>
+          <w:lang w:val="en"/>
+        </w:rPr>
+        <w:t xml:space="preserve"> exercise of permissions under this License.</w:t>
+      </w:r>
+    </w:p>
+    <w:p>
+      <w:pPr>
+        <w:pStyle w:val="ListParagraph"/>
+        <w:numPr>
+          <w:ilvl w:val="0"/>
+          <w:numId w:val="6"/>
+        </w:numPr>
+        <w:rPr>
+          <w:rFonts w:ascii="MetricHPE Light" w:hAnsi="MetricHPE Light"/>
+          <w:lang w:val="en"/>
+        </w:rPr>
+      </w:pPr>
+      <w:r>
+        <w:rPr>
+          <w:rFonts w:ascii="MetricHPE Light" w:hAnsi="MetricHPE Light"/>
+          <w:lang w:val="en"/>
+        </w:rPr>
+        <w:t>Limitation of Liability.</w:t>
+      </w:r>
+    </w:p>
+    <w:p>
+      <w:pPr>
+        <w:rPr>
+          <w:rFonts w:ascii="MetricHPE Light" w:hAnsi="MetricHPE Light"/>
+          <w:lang w:val="en"/>
+        </w:rPr>
+      </w:pPr>
+      <w:r>
+        <w:rPr>
+          <w:rFonts w:ascii="MetricHPE Light" w:hAnsi="MetricHPE Light"/>
+          <w:lang w:val="en"/>
+        </w:rPr>
+        <w:t>In no event and under no legal theory, whether in tort (including negligence), contract, or otherwise, unless required by applicable law (such as deliberate and grossly negligent acts) or agreed to in writing, shall any Contributor be liable to You for damages, including any direct, indirect, special, incidental, or consequential damages of any character arising as a result of this License or out of the use or inability to use the Work (including but not limited to damages for loss of goodwill, work stoppage, computer failure or malfunction, or any and all other commercial damages or losses), even if such Contributor has been advised of the possibility of such damages.</w:t>
+      </w:r>
+    </w:p>
+    <w:p>
+      <w:pPr>
+        <w:pStyle w:val="ListParagraph"/>
+        <w:numPr>
+          <w:ilvl w:val="0"/>
+          <w:numId w:val="6"/>
+        </w:numPr>
+        <w:rPr>
+          <w:rFonts w:ascii="MetricHPE Light" w:hAnsi="MetricHPE Light"/>
+          <w:lang w:val="en"/>
+        </w:rPr>
+      </w:pPr>
+      <w:r>
+        <w:rPr>
+          <w:rFonts w:ascii="MetricHPE Light" w:hAnsi="MetricHPE Light"/>
+          <w:lang w:val="en"/>
+        </w:rPr>
+        <w:t>Accepting Warranty or Additional Liability.</w:t>
+      </w:r>
+    </w:p>
+    <w:p>
+      <w:pPr>
+        <w:rPr>
+          <w:rFonts w:ascii="MetricHPE Light" w:hAnsi="MetricHPE Light"/>
+          <w:lang w:val="en"/>
+        </w:rPr>
+      </w:pPr>
+      <w:r>
+        <w:rPr>
+          <w:rFonts w:ascii="MetricHPE Light" w:hAnsi="MetricHPE Light"/>
+          <w:lang w:val="en"/>
+        </w:rPr>
+        <w:t xml:space="preserve">While redistributing the Work or Derivative Works thereof, </w:t>
+      </w:r>
+      <w:proofErr w:type="gramStart"/>
+      <w:r>
+        <w:rPr>
+          <w:rFonts w:ascii="MetricHPE Light" w:hAnsi="MetricHPE Light"/>
+          <w:lang w:val="en"/>
+        </w:rPr>
+        <w:t>You</w:t>
+      </w:r>
+      <w:proofErr w:type="gramEnd"/>
+      <w:r>
+        <w:rPr>
+          <w:rFonts w:ascii="MetricHPE Light" w:hAnsi="MetricHPE Light"/>
+          <w:lang w:val="en"/>
+        </w:rPr>
+        <w:t xml:space="preserve"> may choose to offer, and charge a fee for, acceptance of support, warranty, indemnity, or other liability obligations and/or rights consistent with this License. However, in accepting such obligations, You may act only on Your own behalf and on Your sole responsibility, not on behalf of any other Contributor, and only if You agree to indemnify, defend, and hold each Contributor harmless for any liability incurred by, or claims asserted against, such Contributor by reason of your accepting any such warranty or additional liability.</w:t>
+      </w:r>
+    </w:p>
+    <w:p>
+      <w:pPr>
+        <w:rPr>
+          <w:rFonts w:ascii="MetricHPE Light" w:hAnsi="MetricHPE Light"/>
+          <w:lang w:val="en"/>
+        </w:rPr>
+      </w:pPr>
+      <w:r>
+        <w:rPr>
+          <w:rFonts w:ascii="MetricHPE Light" w:hAnsi="MetricHPE Light"/>
+          <w:lang w:val="en"/>
+        </w:rPr>
+        <w:t>END OF TERMS AND CONDITIONS</w:t>
+      </w:r>
+    </w:p>
+    <w:p>
+      <w:pPr>
+        <w:rPr>
+          <w:rFonts w:ascii="MetricHPE Light" w:hAnsi="MetricHPE Light"/>
+        </w:rPr>
+      </w:pPr>
+    </w:p>
+    <w:p>
+      <w:pPr>
+        <w:pStyle w:val="Heading2"/>
+        <w:rPr>
+          <w:rFonts w:ascii="MetricHPE Semibold" w:hAnsi="MetricHPE Semibold"/>
+          <w:color w:val="auto"/>
+          <w:sz w:val="24"/>
+          <w:szCs w:val="24"/>
+        </w:rPr>
+      </w:pPr>
+      <w:r>
+        <w:rPr>
+          <w:rFonts w:ascii="MetricHPE Semibold" w:hAnsi="MetricHPE Semibold"/>
+          <w:color w:val="auto"/>
+          <w:sz w:val="24"/>
+          <w:szCs w:val="24"/>
+        </w:rPr>
+        <w:t xml:space="preserve">BSD 2-Clause </w:t>
+      </w:r>
+      <w:r>
+        <w:rPr>
+          <w:rFonts w:ascii="MetricHPE Semibold" w:hAnsi="MetricHPE Semibold"/>
+          <w:color w:val="auto"/>
+          <w:sz w:val="24"/>
+          <w:szCs w:val="24"/>
+        </w:rPr>
+        <w:t xml:space="preserve">“Simplified” or “FreeBSD” </w:t>
+      </w:r>
+      <w:r>
+        <w:rPr>
+          <w:rFonts w:ascii="MetricHPE Semibold" w:hAnsi="MetricHPE Semibold"/>
+          <w:color w:val="auto"/>
+          <w:sz w:val="24"/>
+          <w:szCs w:val="24"/>
+        </w:rPr>
+        <w:t>License</w:t>
+      </w:r>
+      <w:r>
+        <w:rPr>
+          <w:rFonts w:ascii="MetricHPE Semibold" w:hAnsi="MetricHPE Semibold"/>
+          <w:color w:val="auto"/>
+          <w:sz w:val="24"/>
+          <w:szCs w:val="24"/>
+        </w:rPr>
+        <w:t xml:space="preserve"> (BSD-2-Clause)</w:t>
+      </w:r>
+    </w:p>
+    <w:p>
+      <w:pPr>
+        <w:rPr>
+          <w:rFonts w:ascii="MetricHPE Light" w:hAnsi="MetricHPE Light"/>
+          <w:lang w:val="en"/>
+        </w:rPr>
+      </w:pPr>
+      <w:r>
+        <w:rPr>
+          <w:rFonts w:ascii="MetricHPE Light" w:hAnsi="MetricHPE Light"/>
+          <w:lang w:val="en"/>
+        </w:rPr>
+        <w:t xml:space="preserve">Source: </w:t>
+      </w:r>
+      <w:hyperlink r:id="rId21" w:history="1">
+        <w:r>
+          <w:rPr>
+            <w:rStyle w:val="Hyperlink"/>
+            <w:rFonts w:ascii="MetricHPE Light" w:hAnsi="MetricHPE Light"/>
+            <w:lang w:val="en"/>
+          </w:rPr>
+          <w:t>https://opensource.org/licenses/BSD-2-Clause</w:t>
+        </w:r>
+      </w:hyperlink>
+    </w:p>
+    <w:p>
+      <w:pPr>
+        <w:rPr>
+          <w:rFonts w:ascii="MetricHPE Light" w:hAnsi="MetricHPE Light"/>
+          <w:lang w:val="en"/>
+        </w:rPr>
+      </w:pPr>
+      <w:r>
+        <w:rPr>
+          <w:rFonts w:ascii="MetricHPE Light" w:hAnsi="MetricHPE Light"/>
+          <w:lang w:val="en"/>
+        </w:rPr>
+        <w:t>&lt;OWNER&gt; = Regents of the University of California</w:t>
+      </w:r>
+    </w:p>
+    <w:p>
+      <w:pPr>
+        <w:rPr>
+          <w:rFonts w:ascii="MetricHPE Light" w:hAnsi="MetricHPE Light"/>
+          <w:lang w:val="en"/>
+        </w:rPr>
+      </w:pPr>
+      <w:r>
+        <w:rPr>
+          <w:rFonts w:ascii="MetricHPE Light" w:hAnsi="MetricHPE Light"/>
+          <w:lang w:val="en"/>
+        </w:rPr>
+        <w:t>&lt;YEAR&gt; = 1998</w:t>
+      </w:r>
+    </w:p>
+    <w:p>
+      <w:pPr>
+        <w:rPr>
+          <w:rFonts w:ascii="MetricHPE Light" w:hAnsi="MetricHPE Light"/>
+          <w:lang w:val="en"/>
+        </w:rPr>
+      </w:pPr>
+      <w:r>
+        <w:rPr>
+          <w:rFonts w:ascii="MetricHPE Light" w:hAnsi="MetricHPE Light"/>
+          <w:lang w:val="en"/>
+        </w:rPr>
+        <w:t>In the original BSD license, both occurrences of the phrase "COPYRIGHT HOLDERS AND CONTRIBUTORS" in the disclaimer read "REGENTS AND CONTRIBUTORS".</w:t>
+      </w:r>
+    </w:p>
+    <w:p>
+      <w:pPr>
+        <w:rPr>
+          <w:rFonts w:ascii="MetricHPE Light" w:hAnsi="MetricHPE Light"/>
+          <w:lang w:val="en"/>
+        </w:rPr>
+      </w:pPr>
+      <w:r>
+        <w:rPr>
+          <w:rFonts w:ascii="MetricHPE Light" w:hAnsi="MetricHPE Light"/>
+          <w:lang w:val="en"/>
+        </w:rPr>
+        <w:t>Here is the license template:</w:t>
+      </w:r>
+    </w:p>
+    <w:p>
+      <w:pPr>
+        <w:rPr>
+          <w:rFonts w:ascii="MetricHPE Light" w:hAnsi="MetricHPE Light"/>
+          <w:lang w:val="en"/>
+        </w:rPr>
+      </w:pPr>
+      <w:r>
+        <w:rPr>
+          <w:rFonts w:ascii="MetricHPE Light" w:hAnsi="MetricHPE Light"/>
+          <w:lang w:val="en"/>
+        </w:rPr>
+        <w:t>Copyright (c) &lt;YEAR&gt;, &lt;OWNER&gt;</w:t>
+      </w:r>
+    </w:p>
+    <w:p>
+      <w:pPr>
+        <w:rPr>
+          <w:rFonts w:ascii="MetricHPE Light" w:hAnsi="MetricHPE Light"/>
+          <w:lang w:val="en"/>
+        </w:rPr>
+      </w:pPr>
+      <w:r>
+        <w:rPr>
+          <w:rFonts w:ascii="MetricHPE Light" w:hAnsi="MetricHPE Light"/>
+          <w:lang w:val="en"/>
+        </w:rPr>
+        <w:t>All rights reserved.</w:t>
+      </w:r>
+    </w:p>
+    <w:p>
+      <w:pPr>
+        <w:rPr>
+          <w:rFonts w:ascii="MetricHPE Light" w:hAnsi="MetricHPE Light"/>
+          <w:lang w:val="en"/>
+        </w:rPr>
+      </w:pPr>
+      <w:r>
+        <w:rPr>
+          <w:rFonts w:ascii="MetricHPE Light" w:hAnsi="MetricHPE Light"/>
+          <w:lang w:val="en"/>
+        </w:rPr>
+        <w:lastRenderedPageBreak/>
+        <w:t>Redistribution and use in source and binary forms, with or without modification, are permitted provided that the following conditions are met:</w:t>
+      </w:r>
+    </w:p>
+    <w:p>
+      <w:pPr>
+        <w:pStyle w:val="ListParagraph"/>
+        <w:numPr>
+          <w:ilvl w:val="0"/>
+          <w:numId w:val="3"/>
+        </w:numPr>
+        <w:rPr>
+          <w:rFonts w:ascii="MetricHPE Light" w:hAnsi="MetricHPE Light"/>
+          <w:lang w:val="en"/>
+        </w:rPr>
+      </w:pPr>
+      <w:r>
+        <w:rPr>
+          <w:rFonts w:ascii="MetricHPE Light" w:hAnsi="MetricHPE Light"/>
+          <w:lang w:val="en"/>
+        </w:rPr>
+        <w:t>Redistributions of source code must retain the above copyright notice, this list of conditions and the following disclaimer.</w:t>
+      </w:r>
+    </w:p>
+    <w:p>
+      <w:pPr>
+        <w:pStyle w:val="ListParagraph"/>
+        <w:numPr>
+          <w:ilvl w:val="0"/>
+          <w:numId w:val="3"/>
+        </w:numPr>
+        <w:rPr>
+          <w:rFonts w:ascii="MetricHPE Light" w:hAnsi="MetricHPE Light"/>
+          <w:lang w:val="en"/>
+        </w:rPr>
+      </w:pPr>
+      <w:r>
+        <w:rPr>
+          <w:rFonts w:ascii="MetricHPE Light" w:hAnsi="MetricHPE Light"/>
+          <w:lang w:val="en"/>
+        </w:rPr>
+        <w:t>Redistributions in binary form must reproduce the above copyright notice, this list of conditions and the following disclaimer in the documentation and/or other materials provided with the distribution.</w:t>
+      </w:r>
+    </w:p>
+    <w:p>
+      <w:pPr>
+        <w:rPr>
+          <w:rFonts w:ascii="MetricHPE Light" w:hAnsi="MetricHPE Light"/>
+          <w:lang w:val="en"/>
+        </w:rPr>
+      </w:pPr>
+      <w:r>
+        <w:rPr>
+          <w:rFonts w:ascii="MetricHPE Light" w:hAnsi="MetricHPE Light"/>
+          <w:lang w:val="en"/>
+        </w:rPr>
+        <w:t>THIS SOFTWARE IS PROVIDED BY THE COPYRIGHT HOLDERS AND CONTRIBUTORS "AS IS" AND ANY EXPRESS OR IMPLIED WARRANTIES, INCLUDING, BUT NOT LIMITED TO, THE IMPLIED WARRANTIES OF MERCHANTABILITY AND FITNESS FOR A PARTICULAR PURPOSE ARE DISCLAIMED. IN NO EVENT SHALL THE COPYRIGHT HOLDER OR CONTRIBUTORS BE LIABLE FOR ANY DIRECT, INDIRECT, INCIDENTAL, SPECIAL, EXEMPLARY, OR CONSEQUENTIAL DAMAGES (INCLUDING, BUT NOT LIMITED TO, PROCUREMENT OF SUBSTITUTE GOODS OR SERVICES; LOSS OF USE, DATA, OR PROFITS; OR BUSINESS INTERRUPTION) HOWEVER CAUSED AND ON ANY THEORY OF LIABILITY, WHETHER IN CONTRACT, STRICT LIABILITY, OR TORT (INCLUDING NEGLIGENCE OR OTHERWISE) ARISING IN ANY WAY OUT OF THE USE OF THIS SOFTWARE, EVEN IF ADVISED OF THE POSSIBILITY OF SUCH DAMAGE.</w:t>
+      </w:r>
+    </w:p>
+    <w:p>
+      <w:pPr>
+        <w:rPr>
+          <w:rFonts w:ascii="MetricHPE Light" w:hAnsi="MetricHPE Light"/>
+        </w:rPr>
+      </w:pPr>
+    </w:p>
+    <w:p>
+      <w:pPr>
+        <w:pStyle w:val="Heading2"/>
+        <w:rPr>
+          <w:rFonts w:ascii="MetricHPE Semibold" w:hAnsi="MetricHPE Semibold"/>
+          <w:color w:val="auto"/>
+          <w:sz w:val="24"/>
+          <w:szCs w:val="24"/>
+        </w:rPr>
+      </w:pPr>
+      <w:r>
+        <w:rPr>
+          <w:rFonts w:ascii="MetricHPE Semibold" w:hAnsi="MetricHPE Semibold"/>
+          <w:color w:val="auto"/>
+          <w:sz w:val="24"/>
+          <w:szCs w:val="24"/>
+        </w:rPr>
+        <w:t xml:space="preserve">BSD 3-Clause </w:t>
+      </w:r>
+      <w:r>
+        <w:rPr>
+          <w:rFonts w:ascii="MetricHPE Semibold" w:hAnsi="MetricHPE Semibold"/>
+          <w:color w:val="auto"/>
+          <w:sz w:val="24"/>
+          <w:szCs w:val="24"/>
+        </w:rPr>
+        <w:t xml:space="preserve">“New” or “Revised” </w:t>
+      </w:r>
+      <w:r>
+        <w:rPr>
+          <w:rFonts w:ascii="MetricHPE Semibold" w:hAnsi="MetricHPE Semibold"/>
+          <w:color w:val="auto"/>
+          <w:sz w:val="24"/>
+          <w:szCs w:val="24"/>
+        </w:rPr>
+        <w:t>License</w:t>
+      </w:r>
+      <w:r>
+        <w:rPr>
+          <w:rFonts w:ascii="MetricHPE Semibold" w:hAnsi="MetricHPE Semibold"/>
+          <w:color w:val="auto"/>
+          <w:sz w:val="24"/>
+          <w:szCs w:val="24"/>
+        </w:rPr>
+        <w:t xml:space="preserve"> (BSD-3-Clause)</w:t>
+      </w:r>
+    </w:p>
+    <w:p>
+      <w:pPr>
+        <w:rPr>
+          <w:rFonts w:ascii="MetricHPE Light" w:hAnsi="MetricHPE Light"/>
+        </w:rPr>
+      </w:pPr>
+      <w:r>
+        <w:rPr>
+          <w:rFonts w:ascii="MetricHPE Light" w:hAnsi="MetricHPE Light"/>
+        </w:rPr>
+        <w:t xml:space="preserve">Source: </w:t>
+      </w:r>
+      <w:hyperlink r:id="rId22" w:history="1">
+        <w:r>
+          <w:rPr>
+            <w:rStyle w:val="Hyperlink"/>
+            <w:rFonts w:ascii="MetricHPE Light" w:hAnsi="MetricHPE Light"/>
+          </w:rPr>
+          <w:t>https://opensource.org/licenses/BSD-3-Clause</w:t>
+        </w:r>
+      </w:hyperlink>
+    </w:p>
+    <w:p>
+      <w:pPr>
+        <w:rPr>
+          <w:rFonts w:ascii="MetricHPE Light" w:hAnsi="MetricHPE Light"/>
+          <w:lang w:val="en"/>
+        </w:rPr>
+      </w:pPr>
+      <w:r>
+        <w:rPr>
+          <w:rFonts w:ascii="MetricHPE Light" w:hAnsi="MetricHPE Light"/>
+          <w:lang w:val="en"/>
+        </w:rPr>
+        <w:t>&lt;OWNER&gt; = Regents of the University of California</w:t>
+      </w:r>
+    </w:p>
+    <w:p>
+      <w:pPr>
+        <w:rPr>
+          <w:rFonts w:ascii="MetricHPE Light" w:hAnsi="MetricHPE Light"/>
+          <w:lang w:val="en"/>
+        </w:rPr>
+      </w:pPr>
+      <w:r>
+        <w:rPr>
+          <w:rFonts w:ascii="MetricHPE Light" w:hAnsi="MetricHPE Light"/>
+          <w:lang w:val="en"/>
+        </w:rPr>
+        <w:t>&lt;ORGANIZATION&gt; = University of California, Berkeley</w:t>
+      </w:r>
+    </w:p>
+    <w:p>
+      <w:pPr>
+        <w:rPr>
+          <w:rFonts w:ascii="MetricHPE Light" w:hAnsi="MetricHPE Light"/>
+          <w:lang w:val="en"/>
+        </w:rPr>
+      </w:pPr>
+      <w:r>
+        <w:rPr>
+          <w:rFonts w:ascii="MetricHPE Light" w:hAnsi="MetricHPE Light"/>
+          <w:lang w:val="en"/>
+        </w:rPr>
+        <w:t>&lt;YEAR&gt; = 1998</w:t>
+      </w:r>
+    </w:p>
+    <w:p>
+      <w:pPr>
+        <w:rPr>
+          <w:rFonts w:ascii="MetricHPE Light" w:hAnsi="MetricHPE Light"/>
+          <w:lang w:val="en"/>
+        </w:rPr>
+      </w:pPr>
+      <w:r>
+        <w:rPr>
+          <w:rFonts w:ascii="MetricHPE Light" w:hAnsi="MetricHPE Light"/>
+          <w:lang w:val="en"/>
+        </w:rPr>
+        <w:t>In the original BSD license, the occurrence of "copyright holder" in the 3rd clause read "ORGANIZATION", placeholder for "University of California". In the original BSD license, both occurrences of the phrase "COPYRIGHT HOLDERS AND CONTRIBUTORS" in the disclaimer read "REGENTS AND CONTRIBUTORS".</w:t>
+      </w:r>
+    </w:p>
+    <w:p>
+      <w:pPr>
+        <w:rPr>
+          <w:rFonts w:ascii="MetricHPE Light" w:hAnsi="MetricHPE Light"/>
+          <w:lang w:val="en"/>
+        </w:rPr>
+      </w:pPr>
+      <w:r>
+        <w:rPr>
+          <w:rFonts w:ascii="MetricHPE Light" w:hAnsi="MetricHPE Light"/>
+          <w:lang w:val="en"/>
+        </w:rPr>
+        <w:t>Here is the license template:</w:t>
+      </w:r>
+    </w:p>
+    <w:p>
+      <w:pPr>
+        <w:rPr>
+          <w:rFonts w:ascii="MetricHPE Light" w:hAnsi="MetricHPE Light"/>
+          <w:lang w:val="en"/>
+        </w:rPr>
+      </w:pPr>
+      <w:r>
+        <w:rPr>
+          <w:rFonts w:ascii="MetricHPE Light" w:hAnsi="MetricHPE Light"/>
+          <w:lang w:val="en"/>
+        </w:rPr>
+        <w:t>Copyright (c) &lt;YEAR&gt;, &lt;OWNER&gt;</w:t>
+      </w:r>
+    </w:p>
+    <w:p>
+      <w:pPr>
+        <w:rPr>
+          <w:rFonts w:ascii="MetricHPE Light" w:hAnsi="MetricHPE Light"/>
+          <w:lang w:val="en"/>
+        </w:rPr>
+      </w:pPr>
+      <w:r>
+        <w:rPr>
+          <w:rFonts w:ascii="MetricHPE Light" w:hAnsi="MetricHPE Light"/>
+          <w:lang w:val="en"/>
+        </w:rPr>
+        <w:t>All rights reserved.</w:t>
+      </w:r>
+    </w:p>
+    <w:p>
+      <w:pPr>
+        <w:rPr>
+          <w:rFonts w:ascii="MetricHPE Light" w:hAnsi="MetricHPE Light"/>
+          <w:lang w:val="en"/>
+        </w:rPr>
+      </w:pPr>
+      <w:r>
+        <w:rPr>
+          <w:rFonts w:ascii="MetricHPE Light" w:hAnsi="MetricHPE Light"/>
+          <w:lang w:val="en"/>
+        </w:rPr>
+        <w:t>Redistribution and use in source and binary forms, with or without modification, are permitted provided that the following conditions are met:</w:t>
+      </w:r>
+    </w:p>
+    <w:p>
+      <w:pPr>
+        <w:pStyle w:val="ListParagraph"/>
+        <w:numPr>
+          <w:ilvl w:val="0"/>
+          <w:numId w:val="4"/>
+        </w:numPr>
+        <w:rPr>
+          <w:rFonts w:ascii="MetricHPE Light" w:hAnsi="MetricHPE Light"/>
+          <w:lang w:val="en"/>
+        </w:rPr>
+      </w:pPr>
+      <w:r>
+        <w:rPr>
+          <w:rFonts w:ascii="MetricHPE Light" w:hAnsi="MetricHPE Light"/>
+          <w:lang w:val="en"/>
+        </w:rPr>
+        <w:t>Redistributions of source code must retain the above copyright notice, this list of conditions and the following disclaimer.</w:t>
+      </w:r>
+    </w:p>
+    <w:p>
+      <w:pPr>
+        <w:pStyle w:val="ListParagraph"/>
+        <w:numPr>
+          <w:ilvl w:val="0"/>
+          <w:numId w:val="4"/>
+        </w:numPr>
+        <w:rPr>
+          <w:rFonts w:ascii="MetricHPE Light" w:hAnsi="MetricHPE Light"/>
+          <w:lang w:val="en"/>
+        </w:rPr>
+      </w:pPr>
+      <w:r>
+        <w:rPr>
+          <w:rFonts w:ascii="MetricHPE Light" w:hAnsi="MetricHPE Light"/>
+          <w:lang w:val="en"/>
+        </w:rPr>
+        <w:t>Redistributions in binary form must reproduce the above copyright notice, this list of conditions and the following disclaimer in the documentation and/or other materials provided with the distribution.</w:t>
+      </w:r>
+    </w:p>
+    <w:p>
+      <w:pPr>
+        <w:pStyle w:val="ListParagraph"/>
+        <w:numPr>
+          <w:ilvl w:val="0"/>
+          <w:numId w:val="4"/>
+        </w:numPr>
+        <w:rPr>
+          <w:rFonts w:ascii="MetricHPE Light" w:hAnsi="MetricHPE Light"/>
+          <w:lang w:val="en"/>
+        </w:rPr>
+      </w:pPr>
+      <w:r>
+        <w:rPr>
+          <w:rFonts w:ascii="MetricHPE Light" w:hAnsi="MetricHPE Light"/>
+          <w:lang w:val="en"/>
+        </w:rPr>
+        <w:t>Neither the name of the copyright holder nor the names of its contributors may be used to endorse or promote products derived from this software without specific prior written permission.</w:t>
+      </w:r>
+    </w:p>
+    <w:p>
+      <w:pPr>
+        <w:rPr>
+          <w:rFonts w:ascii="MetricHPE Light" w:hAnsi="MetricHPE Light"/>
+          <w:lang w:val="en"/>
+        </w:rPr>
+      </w:pPr>
+      <w:r>
+        <w:rPr>
+          <w:rFonts w:ascii="MetricHPE Light" w:hAnsi="MetricHPE Light"/>
+          <w:lang w:val="en"/>
+        </w:rPr>
+        <w:t xml:space="preserve">THIS SOFTWARE IS PROVIDED BY THE COPYRIGHT HOLDERS AND CONTRIBUTORS "AS IS" AND ANY EXPRESS OR IMPLIED WARRANTIES, INCLUDING, BUT NOT LIMITED TO, THE IMPLIED WARRANTIES OF MERCHANTABILITY AND FITNESS FOR A PARTICULAR PURPOSE ARE DISCLAIMED. IN NO EVENT SHALL THE COPYRIGHT HOLDER OR CONTRIBUTORS BE LIABLE FOR ANY DIRECT, INDIRECT, INCIDENTAL, SPECIAL, EXEMPLARY, OR CONSEQUENTIAL DAMAGES (INCLUDING, BUT NOT LIMITED TO, PROCUREMENT OF SUBSTITUTE GOODS OR SERVICES; LOSS OF USE, DATA, OR PROFITS; OR BUSINESS INTERRUPTION) </w:t>
+      </w:r>
+      <w:r>
+        <w:rPr>
+          <w:rFonts w:ascii="MetricHPE Light" w:hAnsi="MetricHPE Light"/>
+          <w:lang w:val="en"/>
+        </w:rPr>
+        <w:lastRenderedPageBreak/>
+        <w:t>HOWEVER CAUSED AND ON ANY THEORY OF LIABILITY, WHETHER IN CONTRACT, STRICT LIABILITY, OR TORT (INCLUDING NEGLIGENCE OR OTHERWISE) ARISING IN ANY WAY OUT OF THE USE OF THIS SOFTWARE, EVEN IF ADVISED OF THE POSSIBILITY OF SUCH DAMAGE.</w:t>
+      </w:r>
+    </w:p>
+    <w:p>
+      <w:pPr>
+        <w:rPr>
+          <w:rFonts w:ascii="MetricHPE Light" w:hAnsi="MetricHPE Light"/>
+        </w:rPr>
+      </w:pPr>
+    </w:p>
+    <w:p>
+      <w:pPr>
+        <w:pStyle w:val="Heading2"/>
+        <w:rPr>
+          <w:rFonts w:ascii="MetricHPE Semibold" w:hAnsi="MetricHPE Semibold"/>
+          <w:color w:val="auto"/>
+          <w:sz w:val="24"/>
+          <w:szCs w:val="24"/>
+          <w:lang w:val="en"/>
+        </w:rPr>
+      </w:pPr>
+      <w:r>
+        <w:rPr>
+          <w:rFonts w:ascii="MetricHPE Semibold" w:hAnsi="MetricHPE Semibold"/>
+          <w:color w:val="auto"/>
+          <w:sz w:val="24"/>
+          <w:szCs w:val="24"/>
+          <w:lang w:val="en"/>
+        </w:rPr>
+        <w:t>ISC L</w:t>
+      </w:r>
+      <w:r>
+        <w:rPr>
+          <w:rFonts w:ascii="MetricHPE Semibold" w:hAnsi="MetricHPE Semibold"/>
+          <w:color w:val="auto"/>
+          <w:sz w:val="24"/>
+          <w:szCs w:val="24"/>
+          <w:lang w:val="en"/>
+        </w:rPr>
+        <w:t>icense</w:t>
+      </w:r>
+      <w:r>
+        <w:rPr>
+          <w:rFonts w:ascii="MetricHPE Semibold" w:hAnsi="MetricHPE Semibold"/>
+          <w:color w:val="auto"/>
+          <w:sz w:val="24"/>
+          <w:szCs w:val="24"/>
+          <w:lang w:val="en"/>
+        </w:rPr>
+        <w:t xml:space="preserve"> (ISC)</w:t>
+      </w:r>
+    </w:p>
+    <w:p>
+      <w:pPr>
+        <w:rPr>
+          <w:rFonts w:ascii="MetricHPE Light" w:hAnsi="MetricHPE Light"/>
+          <w:lang w:val="en"/>
+        </w:rPr>
+      </w:pPr>
+      <w:r>
+        <w:rPr>
+          <w:rFonts w:ascii="MetricHPE Light" w:hAnsi="MetricHPE Light"/>
+          <w:lang w:val="en"/>
+        </w:rPr>
+        <w:t xml:space="preserve">Source: </w:t>
+      </w:r>
+      <w:hyperlink r:id="rId23" w:history="1">
+        <w:r>
+          <w:rPr>
+            <w:rStyle w:val="Hyperlink"/>
+            <w:rFonts w:ascii="MetricHPE Light" w:hAnsi="MetricHPE Light"/>
+            <w:lang w:val="en"/>
+          </w:rPr>
+          <w:t>https://opensource.org/licenses/isc-license.txt</w:t>
+        </w:r>
+      </w:hyperlink>
+    </w:p>
+    <w:p>
+      <w:pPr>
+        <w:rPr>
+          <w:rFonts w:ascii="MetricHPE Light" w:hAnsi="MetricHPE Light"/>
+          <w:lang w:val="en"/>
+        </w:rPr>
+      </w:pPr>
+      <w:r>
+        <w:rPr>
+          <w:rFonts w:ascii="MetricHPE Light" w:hAnsi="MetricHPE Light"/>
+          <w:lang w:val="en"/>
+        </w:rPr>
+        <w:t xml:space="preserve">Copyright (c) 4-digit year, Company or Person's Name &lt;E-mail address&gt; </w:t>
+      </w:r>
+    </w:p>
+    <w:p>
+      <w:pPr>
+        <w:rPr>
+          <w:rFonts w:ascii="MetricHPE Light" w:hAnsi="MetricHPE Light"/>
+          <w:lang w:val="en"/>
+        </w:rPr>
+      </w:pPr>
+      <w:r>
+        <w:rPr>
+          <w:rFonts w:ascii="MetricHPE Light" w:hAnsi="MetricHPE Light"/>
+          <w:lang w:val="en"/>
+        </w:rPr>
+        <w:t xml:space="preserve">Permission to use, copy, modify, and/or distribute this software for any purpose with or without fee is hereby granted, provided that the above copyright notice and this permission notice appear in all copies. </w:t>
+      </w:r>
+    </w:p>
+    <w:p>
+      <w:pPr>
+        <w:rPr>
+          <w:rFonts w:ascii="MetricHPE Light" w:hAnsi="MetricHPE Light"/>
+          <w:lang w:val="en"/>
+        </w:rPr>
+      </w:pPr>
+      <w:r>
+        <w:rPr>
+          <w:rFonts w:ascii="MetricHPE Light" w:hAnsi="MetricHPE Light"/>
+          <w:lang w:val="en"/>
+        </w:rPr>
+        <w:t>THE SOFTWARE IS PROVIDED "AS IS" AND THE AUTHOR DISCLAIMS ALL WARRANTIES WITH REGARD TO THIS SOFTWARE INCLUDING ALL IMPLIED WARRANTIES OF MERCHANTABILITY AND FITNESS. IN NO EVENT SHALL THE AUTHOR BE LIABLE FOR ANY SPECIAL, DIRECT, INDIRECT, OR CONSEQUENTIAL DAMAGES OR ANY DAMAGES WHATSOEVER RESULTING FROM LOSS OF USE, DATA OR PROFITS, WHETHER IN AN ACTION OF CONTRACT, NEGLIGENCE OR OTHER TORTIOUS ACTION, ARISING OUT OF OR IN CONNECTION WITH THE USE OR PERFORMANCE OF THIS SOFTWARE.</w:t>
+      </w:r>
+    </w:p>
+    <w:p>
+      <w:pPr>
+        <w:rPr>
+          <w:rFonts w:ascii="MetricHPE Light" w:hAnsi="MetricHPE Light"/>
+          <w:lang w:val="en"/>
+        </w:rPr>
+      </w:pPr>
+      <w:bookmarkStart w:id="8" w:name="_GoBack"/>
       <w:bookmarkEnd w:id="8"/>
     </w:p>
-    <w:p/>
-    <w:p/>
+    <w:p>
+      <w:pPr>
+        <w:pStyle w:val="Heading2"/>
+        <w:rPr>
+          <w:rFonts w:ascii="MetricHPE Semibold" w:hAnsi="MetricHPE Semibold"/>
+          <w:color w:val="auto"/>
+          <w:sz w:val="24"/>
+          <w:szCs w:val="24"/>
+        </w:rPr>
+      </w:pPr>
+      <w:r>
+        <w:rPr>
+          <w:rFonts w:ascii="MetricHPE Semibold" w:hAnsi="MetricHPE Semibold"/>
+          <w:color w:val="auto"/>
+          <w:sz w:val="24"/>
+          <w:szCs w:val="24"/>
+        </w:rPr>
+        <w:t>MIT License</w:t>
+      </w:r>
+      <w:r>
+        <w:rPr>
+          <w:rFonts w:ascii="MetricHPE Semibold" w:hAnsi="MetricHPE Semibold"/>
+          <w:color w:val="auto"/>
+          <w:sz w:val="24"/>
+          <w:szCs w:val="24"/>
+        </w:rPr>
+        <w:t xml:space="preserve"> (MIT)</w:t>
+      </w:r>
+    </w:p>
+    <w:p>
+      <w:pPr>
+        <w:rPr>
+          <w:rFonts w:ascii="MetricHPE Light" w:hAnsi="MetricHPE Light"/>
+        </w:rPr>
+      </w:pPr>
+      <w:r>
+        <w:rPr>
+          <w:rFonts w:ascii="MetricHPE Light" w:hAnsi="MetricHPE Light"/>
+        </w:rPr>
+        <w:t>Source:</w:t>
+      </w:r>
+      <w:r>
+        <w:rPr>
+          <w:rFonts w:ascii="MetricHPE Light" w:hAnsi="MetricHPE Light"/>
+        </w:rPr>
+        <w:t xml:space="preserve"> </w:t>
+      </w:r>
+      <w:hyperlink r:id="rId24" w:history="1">
+        <w:r>
+          <w:rPr>
+            <w:rStyle w:val="Hyperlink"/>
+            <w:rFonts w:ascii="MetricHPE Light" w:hAnsi="MetricHPE Light"/>
+          </w:rPr>
+          <w:t>https://opensource.org/licenses/MIT</w:t>
+        </w:r>
+      </w:hyperlink>
+    </w:p>
+    <w:p>
+      <w:pPr>
+        <w:rPr>
+          <w:rFonts w:ascii="MetricHPE Light" w:hAnsi="MetricHPE Light"/>
+          <w:lang w:val="en"/>
+        </w:rPr>
+      </w:pPr>
+      <w:r>
+        <w:rPr>
+          <w:rFonts w:ascii="MetricHPE Light" w:hAnsi="MetricHPE Light"/>
+          <w:lang w:val="en"/>
+        </w:rPr>
+        <w:t>Copyright (c) &lt;year&gt; &lt;copyright holders&gt;</w:t>
+      </w:r>
+    </w:p>
+    <w:p>
+      <w:pPr>
+        <w:rPr>
+          <w:rFonts w:ascii="MetricHPE Light" w:hAnsi="MetricHPE Light"/>
+          <w:lang w:val="en"/>
+        </w:rPr>
+      </w:pPr>
+      <w:r>
+        <w:rPr>
+          <w:rFonts w:ascii="MetricHPE Light" w:hAnsi="MetricHPE Light"/>
+          <w:lang w:val="en"/>
+        </w:rPr>
+        <w:t>Permission is hereby granted, free of charge, to any person obtaining a copy of this software and associated documentation files (the "Software"), to deal in the Software without restriction, including without limitation the rights to use, copy, modify, merge, publish, distribute, sublicense, and/or sell copies of the Software, and to permit persons to whom the Software is furnished to do so, subject to the following conditions:</w:t>
+      </w:r>
+    </w:p>
+    <w:p>
+      <w:pPr>
+        <w:rPr>
+          <w:rFonts w:ascii="MetricHPE Light" w:hAnsi="MetricHPE Light"/>
+          <w:lang w:val="en"/>
+        </w:rPr>
+      </w:pPr>
+      <w:r>
+        <w:rPr>
+          <w:rFonts w:ascii="MetricHPE Light" w:hAnsi="MetricHPE Light"/>
+          <w:lang w:val="en"/>
+        </w:rPr>
+        <w:t>The above copyright notice and this permission notice shall be included in all copies or substantial portions of the Software.</w:t>
+      </w:r>
+    </w:p>
+    <w:p>
+      <w:pPr>
+        <w:rPr>
+          <w:rFonts w:ascii="MetricHPE Light" w:hAnsi="MetricHPE Light"/>
+          <w:lang w:val="en"/>
+        </w:rPr>
+      </w:pPr>
+      <w:r>
+        <w:rPr>
+          <w:rFonts w:ascii="MetricHPE Light" w:hAnsi="MetricHPE Light"/>
+          <w:lang w:val="en"/>
+        </w:rPr>
+        <w:t>THE SOFTWARE IS PROVIDED "AS IS", WITHOUT WARRANTY OF ANY KIND, EXPRESS OR IMPLIED, INCLUDING BUT NOT LIMITED TO THE WARRANTIES OF MERCHANTABILITY, FITNESS FOR A PARTICULAR PURPOSE AND NONINFRINGEMENT. IN NO EVENT SHALL THE AUTHORS OR COPYRIGHT HOLDERS BE LIABLE FOR ANY CLAIM, DAMAGES OR OTHER LIABILITY, WHETHER IN AN ACTION OF CONTRACT, TORT OR OTHERWISE, ARISING FROM, OUT OF OR IN CONNECTION WITH THE SOFTWARE OR THE USE OR OTHER DEALINGS IN THE SOFTWARE.</w:t>
+      </w:r>
+    </w:p>
+    <w:p>
+      <w:pPr>
+        <w:rPr>
+          <w:rFonts w:ascii="MetricHPE Light" w:hAnsi="MetricHPE Light"/>
+        </w:rPr>
+      </w:pPr>
+    </w:p>
     <w:sectPr>
       <w:pgSz w:w="12240" w:h="15840"/>
       <w:pgMar w:top="1440" w:right="1440" w:bottom="1440" w:left="1440" w:header="720" w:footer="720" w:gutter="0"/>
@@ -1153,7 +2701,7 @@
 
 <file path=word/comments.xml><?xml version="1.0" encoding="utf-8"?>
 <w:comments xmlns:wpc="http://schemas.microsoft.com/office/word/2010/wordprocessingCanvas" xmlns:mc="http://schemas.openxmlformats.org/markup-compatibility/2006" xmlns:o="urn:schemas-microsoft-com:office:office" xmlns:r="http://schemas.openxmlformats.org/officeDocument/2006/relationships" xmlns:m="http://schemas.openxmlformats.org/officeDocument/2006/math" xmlns:v="urn:schemas-microsoft-com:vml" xmlns:wp14="http://schemas.microsoft.com/office/word/2010/wordprocessingDrawing" xmlns:wp="http://schemas.openxmlformats.org/drawingml/2006/wordprocessingDrawing" xmlns:w10="urn:schemas-microsoft-com:office:word" xmlns:w="http://schemas.openxmlformats.org/wordprocessingml/2006/main" xmlns:w14="http://schemas.microsoft.com/office/word/2010/wordml" xmlns:w15="http://schemas.microsoft.com/office/word/2012/wordml" xmlns:wpg="http://schemas.microsoft.com/office/word/2010/wordprocessingGroup" xmlns:wpi="http://schemas.microsoft.com/office/word/2010/wordprocessingInk" xmlns:wne="http://schemas.microsoft.com/office/word/2006/wordml" xmlns:wps="http://schemas.microsoft.com/office/word/2010/wordprocessingShape" mc:Ignorable="w14 w15 wp14">
-  <w:comment w:id="5" w:author="Davis, Wendy" w:date="2016-08-08T11:11:00Z" w:initials="DW">
+  <w:comment w:id="4" w:author="Davis, Wendy" w:date="2016-08-08T11:11:00Z" w:initials="DW">
     <w:p>
       <w:pPr>
         <w:pStyle w:val="CommentText"/>
@@ -1169,7 +2717,7 @@
       </w:r>
     </w:p>
   </w:comment>
-  <w:comment w:id="7" w:author="Davis, Wendy" w:date="2016-08-08T11:12:00Z" w:initials="DW">
+  <w:comment w:id="6" w:author="Davis, Wendy" w:date="2016-08-08T11:12:00Z" w:initials="DW">
     <w:p>
       <w:pPr>
         <w:pStyle w:val="CommentText"/>
@@ -1184,7 +2732,7 @@
         <w:t>This example is for when a package uses a unique license.</w:t>
       </w:r>
       <w:r>
-        <w:t xml:space="preserve"> Also, depicts how we will indicate that an item is new for the release (a customer request during the 3.0 release timeframe).</w:t>
+        <w:t xml:space="preserve"> </w:t>
       </w:r>
     </w:p>
   </w:comment>
@@ -1246,8 +2794,6 @@
     <w:r>
       <w:t>Stackato</w:t>
     </w:r>
-    <w:bookmarkStart w:id="0" w:name="_GoBack"/>
-    <w:bookmarkEnd w:id="0"/>
     <w:r>
       <w:t xml:space="preserve"> Open Source and Third-Party Software License Agreements;</w:t>
     </w:r>
@@ -1327,6 +2873,572 @@
     </w:pPr>
   </w:p>
 </w:hdr>
+</file>
+
+<file path=word/numbering.xml><?xml version="1.0" encoding="utf-8"?>
+<w:numbering xmlns:wpc="http://schemas.microsoft.com/office/word/2010/wordprocessingCanvas" xmlns:mc="http://schemas.openxmlformats.org/markup-compatibility/2006" xmlns:o="urn:schemas-microsoft-com:office:office" xmlns:r="http://schemas.openxmlformats.org/officeDocument/2006/relationships" xmlns:m="http://schemas.openxmlformats.org/officeDocument/2006/math" xmlns:v="urn:schemas-microsoft-com:vml" xmlns:wp14="http://schemas.microsoft.com/office/word/2010/wordprocessingDrawing" xmlns:wp="http://schemas.openxmlformats.org/drawingml/2006/wordprocessingDrawing" xmlns:w10="urn:schemas-microsoft-com:office:word" xmlns:w="http://schemas.openxmlformats.org/wordprocessingml/2006/main" xmlns:w14="http://schemas.microsoft.com/office/word/2010/wordml" xmlns:w15="http://schemas.microsoft.com/office/word/2012/wordml" xmlns:wpg="http://schemas.microsoft.com/office/word/2010/wordprocessingGroup" xmlns:wpi="http://schemas.microsoft.com/office/word/2010/wordprocessingInk" xmlns:wne="http://schemas.microsoft.com/office/word/2006/wordml" xmlns:wps="http://schemas.microsoft.com/office/word/2010/wordprocessingShape" mc:Ignorable="w14 w15 wp14">
+  <w:abstractNum w:abstractNumId="0" w15:restartNumberingAfterBreak="0">
+    <w:nsid w:val="0E0C0D40"/>
+    <w:multiLevelType w:val="hybridMultilevel"/>
+    <w:tmpl w:val="1D467512"/>
+    <w:lvl w:ilvl="0" w:tplc="0409000F">
+      <w:start w:val="1"/>
+      <w:numFmt w:val="decimal"/>
+      <w:lvlText w:val="%1."/>
+      <w:lvlJc w:val="left"/>
+      <w:pPr>
+        <w:ind w:left="720" w:hanging="360"/>
+      </w:pPr>
+    </w:lvl>
+    <w:lvl w:ilvl="1" w:tplc="04090019" w:tentative="1">
+      <w:start w:val="1"/>
+      <w:numFmt w:val="lowerLetter"/>
+      <w:lvlText w:val="%2."/>
+      <w:lvlJc w:val="left"/>
+      <w:pPr>
+        <w:ind w:left="1440" w:hanging="360"/>
+      </w:pPr>
+    </w:lvl>
+    <w:lvl w:ilvl="2" w:tplc="0409001B" w:tentative="1">
+      <w:start w:val="1"/>
+      <w:numFmt w:val="lowerRoman"/>
+      <w:lvlText w:val="%3."/>
+      <w:lvlJc w:val="right"/>
+      <w:pPr>
+        <w:ind w:left="2160" w:hanging="180"/>
+      </w:pPr>
+    </w:lvl>
+    <w:lvl w:ilvl="3" w:tplc="0409000F" w:tentative="1">
+      <w:start w:val="1"/>
+      <w:numFmt w:val="decimal"/>
+      <w:lvlText w:val="%4."/>
+      <w:lvlJc w:val="left"/>
+      <w:pPr>
+        <w:ind w:left="2880" w:hanging="360"/>
+      </w:pPr>
+    </w:lvl>
+    <w:lvl w:ilvl="4" w:tplc="04090019" w:tentative="1">
+      <w:start w:val="1"/>
+      <w:numFmt w:val="lowerLetter"/>
+      <w:lvlText w:val="%5."/>
+      <w:lvlJc w:val="left"/>
+      <w:pPr>
+        <w:ind w:left="3600" w:hanging="360"/>
+      </w:pPr>
+    </w:lvl>
+    <w:lvl w:ilvl="5" w:tplc="0409001B" w:tentative="1">
+      <w:start w:val="1"/>
+      <w:numFmt w:val="lowerRoman"/>
+      <w:lvlText w:val="%6."/>
+      <w:lvlJc w:val="right"/>
+      <w:pPr>
+        <w:ind w:left="4320" w:hanging="180"/>
+      </w:pPr>
+    </w:lvl>
+    <w:lvl w:ilvl="6" w:tplc="0409000F" w:tentative="1">
+      <w:start w:val="1"/>
+      <w:numFmt w:val="decimal"/>
+      <w:lvlText w:val="%7."/>
+      <w:lvlJc w:val="left"/>
+      <w:pPr>
+        <w:ind w:left="5040" w:hanging="360"/>
+      </w:pPr>
+    </w:lvl>
+    <w:lvl w:ilvl="7" w:tplc="04090019" w:tentative="1">
+      <w:start w:val="1"/>
+      <w:numFmt w:val="lowerLetter"/>
+      <w:lvlText w:val="%8."/>
+      <w:lvlJc w:val="left"/>
+      <w:pPr>
+        <w:ind w:left="5760" w:hanging="360"/>
+      </w:pPr>
+    </w:lvl>
+    <w:lvl w:ilvl="8" w:tplc="0409001B" w:tentative="1">
+      <w:start w:val="1"/>
+      <w:numFmt w:val="lowerRoman"/>
+      <w:lvlText w:val="%9."/>
+      <w:lvlJc w:val="right"/>
+      <w:pPr>
+        <w:ind w:left="6480" w:hanging="180"/>
+      </w:pPr>
+    </w:lvl>
+  </w:abstractNum>
+  <w:abstractNum w:abstractNumId="1" w15:restartNumberingAfterBreak="0">
+    <w:nsid w:val="158A7C3D"/>
+    <w:multiLevelType w:val="hybridMultilevel"/>
+    <w:tmpl w:val="EE92197E"/>
+    <w:lvl w:ilvl="0" w:tplc="0409000F">
+      <w:start w:val="1"/>
+      <w:numFmt w:val="decimal"/>
+      <w:lvlText w:val="%1."/>
+      <w:lvlJc w:val="left"/>
+      <w:pPr>
+        <w:ind w:left="720" w:hanging="360"/>
+      </w:pPr>
+    </w:lvl>
+    <w:lvl w:ilvl="1" w:tplc="04090019" w:tentative="1">
+      <w:start w:val="1"/>
+      <w:numFmt w:val="lowerLetter"/>
+      <w:lvlText w:val="%2."/>
+      <w:lvlJc w:val="left"/>
+      <w:pPr>
+        <w:ind w:left="1440" w:hanging="360"/>
+      </w:pPr>
+    </w:lvl>
+    <w:lvl w:ilvl="2" w:tplc="0409001B" w:tentative="1">
+      <w:start w:val="1"/>
+      <w:numFmt w:val="lowerRoman"/>
+      <w:lvlText w:val="%3."/>
+      <w:lvlJc w:val="right"/>
+      <w:pPr>
+        <w:ind w:left="2160" w:hanging="180"/>
+      </w:pPr>
+    </w:lvl>
+    <w:lvl w:ilvl="3" w:tplc="0409000F" w:tentative="1">
+      <w:start w:val="1"/>
+      <w:numFmt w:val="decimal"/>
+      <w:lvlText w:val="%4."/>
+      <w:lvlJc w:val="left"/>
+      <w:pPr>
+        <w:ind w:left="2880" w:hanging="360"/>
+      </w:pPr>
+    </w:lvl>
+    <w:lvl w:ilvl="4" w:tplc="04090019" w:tentative="1">
+      <w:start w:val="1"/>
+      <w:numFmt w:val="lowerLetter"/>
+      <w:lvlText w:val="%5."/>
+      <w:lvlJc w:val="left"/>
+      <w:pPr>
+        <w:ind w:left="3600" w:hanging="360"/>
+      </w:pPr>
+    </w:lvl>
+    <w:lvl w:ilvl="5" w:tplc="0409001B" w:tentative="1">
+      <w:start w:val="1"/>
+      <w:numFmt w:val="lowerRoman"/>
+      <w:lvlText w:val="%6."/>
+      <w:lvlJc w:val="right"/>
+      <w:pPr>
+        <w:ind w:left="4320" w:hanging="180"/>
+      </w:pPr>
+    </w:lvl>
+    <w:lvl w:ilvl="6" w:tplc="0409000F" w:tentative="1">
+      <w:start w:val="1"/>
+      <w:numFmt w:val="decimal"/>
+      <w:lvlText w:val="%7."/>
+      <w:lvlJc w:val="left"/>
+      <w:pPr>
+        <w:ind w:left="5040" w:hanging="360"/>
+      </w:pPr>
+    </w:lvl>
+    <w:lvl w:ilvl="7" w:tplc="04090019" w:tentative="1">
+      <w:start w:val="1"/>
+      <w:numFmt w:val="lowerLetter"/>
+      <w:lvlText w:val="%8."/>
+      <w:lvlJc w:val="left"/>
+      <w:pPr>
+        <w:ind w:left="5760" w:hanging="360"/>
+      </w:pPr>
+    </w:lvl>
+    <w:lvl w:ilvl="8" w:tplc="0409001B" w:tentative="1">
+      <w:start w:val="1"/>
+      <w:numFmt w:val="lowerRoman"/>
+      <w:lvlText w:val="%9."/>
+      <w:lvlJc w:val="right"/>
+      <w:pPr>
+        <w:ind w:left="6480" w:hanging="180"/>
+      </w:pPr>
+    </w:lvl>
+  </w:abstractNum>
+  <w:abstractNum w:abstractNumId="2" w15:restartNumberingAfterBreak="0">
+    <w:nsid w:val="2F8E2924"/>
+    <w:multiLevelType w:val="multilevel"/>
+    <w:tmpl w:val="13B0BD4E"/>
+    <w:lvl w:ilvl="0">
+      <w:start w:val="1"/>
+      <w:numFmt w:val="decimal"/>
+      <w:lvlText w:val="%1."/>
+      <w:lvlJc w:val="left"/>
+      <w:pPr>
+        <w:tabs>
+          <w:tab w:val="num" w:pos="720"/>
+        </w:tabs>
+        <w:ind w:left="720" w:hanging="360"/>
+      </w:pPr>
+    </w:lvl>
+    <w:lvl w:ilvl="1" w:tentative="1">
+      <w:start w:val="1"/>
+      <w:numFmt w:val="decimal"/>
+      <w:lvlText w:val="%2."/>
+      <w:lvlJc w:val="left"/>
+      <w:pPr>
+        <w:tabs>
+          <w:tab w:val="num" w:pos="1440"/>
+        </w:tabs>
+        <w:ind w:left="1440" w:hanging="360"/>
+      </w:pPr>
+    </w:lvl>
+    <w:lvl w:ilvl="2" w:tentative="1">
+      <w:start w:val="1"/>
+      <w:numFmt w:val="decimal"/>
+      <w:lvlText w:val="%3."/>
+      <w:lvlJc w:val="left"/>
+      <w:pPr>
+        <w:tabs>
+          <w:tab w:val="num" w:pos="2160"/>
+        </w:tabs>
+        <w:ind w:left="2160" w:hanging="360"/>
+      </w:pPr>
+    </w:lvl>
+    <w:lvl w:ilvl="3" w:tentative="1">
+      <w:start w:val="1"/>
+      <w:numFmt w:val="decimal"/>
+      <w:lvlText w:val="%4."/>
+      <w:lvlJc w:val="left"/>
+      <w:pPr>
+        <w:tabs>
+          <w:tab w:val="num" w:pos="2880"/>
+        </w:tabs>
+        <w:ind w:left="2880" w:hanging="360"/>
+      </w:pPr>
+    </w:lvl>
+    <w:lvl w:ilvl="4" w:tentative="1">
+      <w:start w:val="1"/>
+      <w:numFmt w:val="decimal"/>
+      <w:lvlText w:val="%5."/>
+      <w:lvlJc w:val="left"/>
+      <w:pPr>
+        <w:tabs>
+          <w:tab w:val="num" w:pos="3600"/>
+        </w:tabs>
+        <w:ind w:left="3600" w:hanging="360"/>
+      </w:pPr>
+    </w:lvl>
+    <w:lvl w:ilvl="5" w:tentative="1">
+      <w:start w:val="1"/>
+      <w:numFmt w:val="decimal"/>
+      <w:lvlText w:val="%6."/>
+      <w:lvlJc w:val="left"/>
+      <w:pPr>
+        <w:tabs>
+          <w:tab w:val="num" w:pos="4320"/>
+        </w:tabs>
+        <w:ind w:left="4320" w:hanging="360"/>
+      </w:pPr>
+    </w:lvl>
+    <w:lvl w:ilvl="6" w:tentative="1">
+      <w:start w:val="1"/>
+      <w:numFmt w:val="decimal"/>
+      <w:lvlText w:val="%7."/>
+      <w:lvlJc w:val="left"/>
+      <w:pPr>
+        <w:tabs>
+          <w:tab w:val="num" w:pos="5040"/>
+        </w:tabs>
+        <w:ind w:left="5040" w:hanging="360"/>
+      </w:pPr>
+    </w:lvl>
+    <w:lvl w:ilvl="7" w:tentative="1">
+      <w:start w:val="1"/>
+      <w:numFmt w:val="decimal"/>
+      <w:lvlText w:val="%8."/>
+      <w:lvlJc w:val="left"/>
+      <w:pPr>
+        <w:tabs>
+          <w:tab w:val="num" w:pos="5760"/>
+        </w:tabs>
+        <w:ind w:left="5760" w:hanging="360"/>
+      </w:pPr>
+    </w:lvl>
+    <w:lvl w:ilvl="8" w:tentative="1">
+      <w:start w:val="1"/>
+      <w:numFmt w:val="decimal"/>
+      <w:lvlText w:val="%9."/>
+      <w:lvlJc w:val="left"/>
+      <w:pPr>
+        <w:tabs>
+          <w:tab w:val="num" w:pos="6480"/>
+        </w:tabs>
+        <w:ind w:left="6480" w:hanging="360"/>
+      </w:pPr>
+    </w:lvl>
+  </w:abstractNum>
+  <w:abstractNum w:abstractNumId="3" w15:restartNumberingAfterBreak="0">
+    <w:nsid w:val="4AFB360A"/>
+    <w:multiLevelType w:val="hybridMultilevel"/>
+    <w:tmpl w:val="CF46277E"/>
+    <w:lvl w:ilvl="0" w:tplc="0409000F">
+      <w:start w:val="1"/>
+      <w:numFmt w:val="decimal"/>
+      <w:lvlText w:val="%1."/>
+      <w:lvlJc w:val="left"/>
+      <w:pPr>
+        <w:ind w:left="360" w:hanging="360"/>
+      </w:pPr>
+    </w:lvl>
+    <w:lvl w:ilvl="1" w:tplc="04090019" w:tentative="1">
+      <w:start w:val="1"/>
+      <w:numFmt w:val="lowerLetter"/>
+      <w:lvlText w:val="%2."/>
+      <w:lvlJc w:val="left"/>
+      <w:pPr>
+        <w:ind w:left="1080" w:hanging="360"/>
+      </w:pPr>
+    </w:lvl>
+    <w:lvl w:ilvl="2" w:tplc="0409001B" w:tentative="1">
+      <w:start w:val="1"/>
+      <w:numFmt w:val="lowerRoman"/>
+      <w:lvlText w:val="%3."/>
+      <w:lvlJc w:val="right"/>
+      <w:pPr>
+        <w:ind w:left="1800" w:hanging="180"/>
+      </w:pPr>
+    </w:lvl>
+    <w:lvl w:ilvl="3" w:tplc="0409000F" w:tentative="1">
+      <w:start w:val="1"/>
+      <w:numFmt w:val="decimal"/>
+      <w:lvlText w:val="%4."/>
+      <w:lvlJc w:val="left"/>
+      <w:pPr>
+        <w:ind w:left="2520" w:hanging="360"/>
+      </w:pPr>
+    </w:lvl>
+    <w:lvl w:ilvl="4" w:tplc="04090019" w:tentative="1">
+      <w:start w:val="1"/>
+      <w:numFmt w:val="lowerLetter"/>
+      <w:lvlText w:val="%5."/>
+      <w:lvlJc w:val="left"/>
+      <w:pPr>
+        <w:ind w:left="3240" w:hanging="360"/>
+      </w:pPr>
+    </w:lvl>
+    <w:lvl w:ilvl="5" w:tplc="0409001B" w:tentative="1">
+      <w:start w:val="1"/>
+      <w:numFmt w:val="lowerRoman"/>
+      <w:lvlText w:val="%6."/>
+      <w:lvlJc w:val="right"/>
+      <w:pPr>
+        <w:ind w:left="3960" w:hanging="180"/>
+      </w:pPr>
+    </w:lvl>
+    <w:lvl w:ilvl="6" w:tplc="0409000F" w:tentative="1">
+      <w:start w:val="1"/>
+      <w:numFmt w:val="decimal"/>
+      <w:lvlText w:val="%7."/>
+      <w:lvlJc w:val="left"/>
+      <w:pPr>
+        <w:ind w:left="4680" w:hanging="360"/>
+      </w:pPr>
+    </w:lvl>
+    <w:lvl w:ilvl="7" w:tplc="04090019" w:tentative="1">
+      <w:start w:val="1"/>
+      <w:numFmt w:val="lowerLetter"/>
+      <w:lvlText w:val="%8."/>
+      <w:lvlJc w:val="left"/>
+      <w:pPr>
+        <w:ind w:left="5400" w:hanging="360"/>
+      </w:pPr>
+    </w:lvl>
+    <w:lvl w:ilvl="8" w:tplc="0409001B" w:tentative="1">
+      <w:start w:val="1"/>
+      <w:numFmt w:val="lowerRoman"/>
+      <w:lvlText w:val="%9."/>
+      <w:lvlJc w:val="right"/>
+      <w:pPr>
+        <w:ind w:left="6120" w:hanging="180"/>
+      </w:pPr>
+    </w:lvl>
+  </w:abstractNum>
+  <w:abstractNum w:abstractNumId="4" w15:restartNumberingAfterBreak="0">
+    <w:nsid w:val="63700903"/>
+    <w:multiLevelType w:val="hybridMultilevel"/>
+    <w:tmpl w:val="D97888C8"/>
+    <w:lvl w:ilvl="0" w:tplc="0409000F">
+      <w:start w:val="1"/>
+      <w:numFmt w:val="decimal"/>
+      <w:lvlText w:val="%1."/>
+      <w:lvlJc w:val="left"/>
+      <w:pPr>
+        <w:ind w:left="720" w:hanging="360"/>
+      </w:pPr>
+    </w:lvl>
+    <w:lvl w:ilvl="1" w:tplc="04090019" w:tentative="1">
+      <w:start w:val="1"/>
+      <w:numFmt w:val="lowerLetter"/>
+      <w:lvlText w:val="%2."/>
+      <w:lvlJc w:val="left"/>
+      <w:pPr>
+        <w:ind w:left="1440" w:hanging="360"/>
+      </w:pPr>
+    </w:lvl>
+    <w:lvl w:ilvl="2" w:tplc="0409001B" w:tentative="1">
+      <w:start w:val="1"/>
+      <w:numFmt w:val="lowerRoman"/>
+      <w:lvlText w:val="%3."/>
+      <w:lvlJc w:val="right"/>
+      <w:pPr>
+        <w:ind w:left="2160" w:hanging="180"/>
+      </w:pPr>
+    </w:lvl>
+    <w:lvl w:ilvl="3" w:tplc="0409000F" w:tentative="1">
+      <w:start w:val="1"/>
+      <w:numFmt w:val="decimal"/>
+      <w:lvlText w:val="%4."/>
+      <w:lvlJc w:val="left"/>
+      <w:pPr>
+        <w:ind w:left="2880" w:hanging="360"/>
+      </w:pPr>
+    </w:lvl>
+    <w:lvl w:ilvl="4" w:tplc="04090019" w:tentative="1">
+      <w:start w:val="1"/>
+      <w:numFmt w:val="lowerLetter"/>
+      <w:lvlText w:val="%5."/>
+      <w:lvlJc w:val="left"/>
+      <w:pPr>
+        <w:ind w:left="3600" w:hanging="360"/>
+      </w:pPr>
+    </w:lvl>
+    <w:lvl w:ilvl="5" w:tplc="0409001B" w:tentative="1">
+      <w:start w:val="1"/>
+      <w:numFmt w:val="lowerRoman"/>
+      <w:lvlText w:val="%6."/>
+      <w:lvlJc w:val="right"/>
+      <w:pPr>
+        <w:ind w:left="4320" w:hanging="180"/>
+      </w:pPr>
+    </w:lvl>
+    <w:lvl w:ilvl="6" w:tplc="0409000F" w:tentative="1">
+      <w:start w:val="1"/>
+      <w:numFmt w:val="decimal"/>
+      <w:lvlText w:val="%7."/>
+      <w:lvlJc w:val="left"/>
+      <w:pPr>
+        <w:ind w:left="5040" w:hanging="360"/>
+      </w:pPr>
+    </w:lvl>
+    <w:lvl w:ilvl="7" w:tplc="04090019" w:tentative="1">
+      <w:start w:val="1"/>
+      <w:numFmt w:val="lowerLetter"/>
+      <w:lvlText w:val="%8."/>
+      <w:lvlJc w:val="left"/>
+      <w:pPr>
+        <w:ind w:left="5760" w:hanging="360"/>
+      </w:pPr>
+    </w:lvl>
+    <w:lvl w:ilvl="8" w:tplc="0409001B" w:tentative="1">
+      <w:start w:val="1"/>
+      <w:numFmt w:val="lowerRoman"/>
+      <w:lvlText w:val="%9."/>
+      <w:lvlJc w:val="right"/>
+      <w:pPr>
+        <w:ind w:left="6480" w:hanging="180"/>
+      </w:pPr>
+    </w:lvl>
+  </w:abstractNum>
+  <w:abstractNum w:abstractNumId="5" w15:restartNumberingAfterBreak="0">
+    <w:nsid w:val="686702E0"/>
+    <w:multiLevelType w:val="hybridMultilevel"/>
+    <w:tmpl w:val="FA5E6F2E"/>
+    <w:lvl w:ilvl="0" w:tplc="0409000F">
+      <w:start w:val="1"/>
+      <w:numFmt w:val="decimal"/>
+      <w:lvlText w:val="%1."/>
+      <w:lvlJc w:val="left"/>
+      <w:pPr>
+        <w:ind w:left="720" w:hanging="360"/>
+      </w:pPr>
+    </w:lvl>
+    <w:lvl w:ilvl="1" w:tplc="04090019" w:tentative="1">
+      <w:start w:val="1"/>
+      <w:numFmt w:val="lowerLetter"/>
+      <w:lvlText w:val="%2."/>
+      <w:lvlJc w:val="left"/>
+      <w:pPr>
+        <w:ind w:left="1440" w:hanging="360"/>
+      </w:pPr>
+    </w:lvl>
+    <w:lvl w:ilvl="2" w:tplc="0409001B" w:tentative="1">
+      <w:start w:val="1"/>
+      <w:numFmt w:val="lowerRoman"/>
+      <w:lvlText w:val="%3."/>
+      <w:lvlJc w:val="right"/>
+      <w:pPr>
+        <w:ind w:left="2160" w:hanging="180"/>
+      </w:pPr>
+    </w:lvl>
+    <w:lvl w:ilvl="3" w:tplc="0409000F" w:tentative="1">
+      <w:start w:val="1"/>
+      <w:numFmt w:val="decimal"/>
+      <w:lvlText w:val="%4."/>
+      <w:lvlJc w:val="left"/>
+      <w:pPr>
+        <w:ind w:left="2880" w:hanging="360"/>
+      </w:pPr>
+    </w:lvl>
+    <w:lvl w:ilvl="4" w:tplc="04090019" w:tentative="1">
+      <w:start w:val="1"/>
+      <w:numFmt w:val="lowerLetter"/>
+      <w:lvlText w:val="%5."/>
+      <w:lvlJc w:val="left"/>
+      <w:pPr>
+        <w:ind w:left="3600" w:hanging="360"/>
+      </w:pPr>
+    </w:lvl>
+    <w:lvl w:ilvl="5" w:tplc="0409001B" w:tentative="1">
+      <w:start w:val="1"/>
+      <w:numFmt w:val="lowerRoman"/>
+      <w:lvlText w:val="%6."/>
+      <w:lvlJc w:val="right"/>
+      <w:pPr>
+        <w:ind w:left="4320" w:hanging="180"/>
+      </w:pPr>
+    </w:lvl>
+    <w:lvl w:ilvl="6" w:tplc="0409000F" w:tentative="1">
+      <w:start w:val="1"/>
+      <w:numFmt w:val="decimal"/>
+      <w:lvlText w:val="%7."/>
+      <w:lvlJc w:val="left"/>
+      <w:pPr>
+        <w:ind w:left="5040" w:hanging="360"/>
+      </w:pPr>
+    </w:lvl>
+    <w:lvl w:ilvl="7" w:tplc="04090019" w:tentative="1">
+      <w:start w:val="1"/>
+      <w:numFmt w:val="lowerLetter"/>
+      <w:lvlText w:val="%8."/>
+      <w:lvlJc w:val="left"/>
+      <w:pPr>
+        <w:ind w:left="5760" w:hanging="360"/>
+      </w:pPr>
+    </w:lvl>
+    <w:lvl w:ilvl="8" w:tplc="0409001B" w:tentative="1">
+      <w:start w:val="1"/>
+      <w:numFmt w:val="lowerRoman"/>
+      <w:lvlText w:val="%9."/>
+      <w:lvlJc w:val="right"/>
+      <w:pPr>
+        <w:ind w:left="6480" w:hanging="180"/>
+      </w:pPr>
+    </w:lvl>
+  </w:abstractNum>
+  <w:num w:numId="1">
+    <w:abstractNumId w:val="0"/>
+  </w:num>
+  <w:num w:numId="2">
+    <w:abstractNumId w:val="1"/>
+  </w:num>
+  <w:num w:numId="3">
+    <w:abstractNumId w:val="4"/>
+  </w:num>
+  <w:num w:numId="4">
+    <w:abstractNumId w:val="5"/>
+  </w:num>
+  <w:num w:numId="5">
+    <w:abstractNumId w:val="2"/>
+  </w:num>
+  <w:num w:numId="6">
+    <w:abstractNumId w:val="3"/>
+  </w:num>
+</w:numbering>
 </file>
 
 <file path=word/people.xml><?xml version="1.0" encoding="utf-8"?>
@@ -1799,7 +3911,6 @@
   <w:style w:type="character" w:default="1" w:styleId="DefaultParagraphFont">
     <w:name w:val="Default Paragraph Font"/>
     <w:uiPriority w:val="1"/>
-    <w:semiHidden/>
     <w:unhideWhenUsed/>
   </w:style>
   <w:style w:type="table" w:default="1" w:styleId="TableNormal">
@@ -2115,6 +4226,17 @@
       <w:ind w:left="440"/>
     </w:pPr>
   </w:style>
+  <w:style w:type="paragraph" w:styleId="ListParagraph">
+    <w:name w:val="List Paragraph"/>
+    <w:basedOn w:val="Normal"/>
+    <w:uiPriority w:val="34"/>
+    <w:qFormat/>
+    <w:rsid w:val="00ED06C0"/>
+    <w:pPr>
+      <w:ind w:left="720"/>
+      <w:contextualSpacing/>
+    </w:pPr>
+  </w:style>
 </w:styles>
 </file>
 
@@ -2384,7 +4506,7 @@
 </file>
 
 <file path=customXml/itemProps1.xml><?xml version="1.0" encoding="utf-8"?>
-<ds:datastoreItem xmlns:ds="http://schemas.openxmlformats.org/officeDocument/2006/customXml" ds:itemID="{56238B08-68A9-43A7-9029-960CF0DA8AEB}">
+<ds:datastoreItem xmlns:ds="http://schemas.openxmlformats.org/officeDocument/2006/customXml" ds:itemID="{628CBCC1-369C-4F53-BFEC-2FC62D8B4ADF}">
   <ds:schemaRefs>
     <ds:schemaRef ds:uri="http://schemas.openxmlformats.org/officeDocument/2006/bibliography"/>
   </ds:schemaRefs>

</xml_diff>